<commit_message>
refactor: improve document generation logic and error handling
</commit_message>
<xml_diff>
--- a/template.docx
+++ b/template.docx
@@ -375,7 +375,6 @@
         <w:dataBinding w:prefixMappings="xmlns:ns0='http://purl.org/dc/elements/1.1/' xmlns:ns1='http://schemas.openxmlformats.org/package/2006/metadata/core-properties' " w:xpath="/ns1:coreProperties[1]/ns0:title[1]" w:storeItemID="{6C3C8BC8-F283-45AE-878A-BAB7291924A1}"/>
         <w:text/>
       </w:sdtPr>
-      <w:sdtEndPr/>
       <w:sdtContent>
         <w:p>
           <w:pPr>
@@ -416,7 +415,6 @@
         <w:dataBinding w:prefixMappings="xmlns:ns0='http://purl.org/dc/elements/1.1/' xmlns:ns1='http://schemas.openxmlformats.org/package/2006/metadata/core-properties' " w:xpath="/ns1:coreProperties[1]/ns0:subject[1]" w:storeItemID="{6C3C8BC8-F283-45AE-878A-BAB7291924A1}"/>
         <w:text/>
       </w:sdtPr>
-      <w:sdtEndPr/>
       <w:sdtContent>
         <w:p>
           <w:pPr>
@@ -1916,7 +1914,6 @@
           <w:dataBinding w:prefixMappings="xmlns:ns0='http://schemas.openxmlformats.org/officeDocument/2006/extended-properties' " w:xpath="/ns0:Properties[1]/ns0:Company[1]" w:storeItemID="{6668398D-A668-4E3E-A5EB-62B293D839F1}"/>
           <w:text/>
         </w:sdtPr>
-        <w:sdtEndPr/>
         <w:sdtContent>
           <w:r>
             <w:t xml:space="preserve">     </w:t>
@@ -1943,7 +1940,6 @@
           <w:dataBinding w:prefixMappings="xmlns:ns0='http://schemas.openxmlformats.org/officeDocument/2006/extended-properties' " w:xpath="/ns0:Properties[1]/ns0:Company[1]" w:storeItemID="{6668398D-A668-4E3E-A5EB-62B293D839F1}"/>
           <w:text/>
         </w:sdtPr>
-        <w:sdtEndPr/>
         <w:sdtContent>
           <w:r>
             <w:t xml:space="preserve">     </w:t>
@@ -1970,7 +1966,6 @@
           <w:dataBinding w:prefixMappings="xmlns:ns0='http://schemas.openxmlformats.org/officeDocument/2006/extended-properties' " w:xpath="/ns0:Properties[1]/ns0:Company[1]" w:storeItemID="{6668398D-A668-4E3E-A5EB-62B293D839F1}"/>
           <w:text/>
         </w:sdtPr>
-        <w:sdtEndPr/>
         <w:sdtContent>
           <w:r>
             <w:t xml:space="preserve">     </w:t>
@@ -2023,7 +2018,6 @@
           <w:dataBinding w:prefixMappings="xmlns:ns0='http://schemas.openxmlformats.org/officeDocument/2006/extended-properties' " w:xpath="/ns0:Properties[1]/ns0:Company[1]" w:storeItemID="{6668398D-A668-4E3E-A5EB-62B293D839F1}"/>
           <w:text/>
         </w:sdtPr>
-        <w:sdtEndPr/>
         <w:sdtContent>
           <w:r>
             <w:t xml:space="preserve">     </w:t>
@@ -2045,7 +2039,6 @@
           <w:dataBinding w:prefixMappings="xmlns:ns0='http://schemas.openxmlformats.org/officeDocument/2006/extended-properties' " w:xpath="/ns0:Properties[1]/ns0:Company[1]" w:storeItemID="{6668398D-A668-4E3E-A5EB-62B293D839F1}"/>
           <w:text/>
         </w:sdtPr>
-        <w:sdtEndPr/>
         <w:sdtContent>
           <w:r>
             <w:t xml:space="preserve">     </w:t>
@@ -2086,7 +2079,6 @@
           <w:dataBinding w:prefixMappings="xmlns:ns0='http://schemas.openxmlformats.org/officeDocument/2006/extended-properties' " w:xpath="/ns0:Properties[1]/ns0:Company[1]" w:storeItemID="{6668398D-A668-4E3E-A5EB-62B293D839F1}"/>
           <w:text/>
         </w:sdtPr>
-        <w:sdtEndPr/>
         <w:sdtContent>
           <w:r>
             <w:t xml:space="preserve">     </w:t>
@@ -2117,7 +2109,6 @@
           <w:dataBinding w:prefixMappings="xmlns:ns0='http://schemas.openxmlformats.org/officeDocument/2006/extended-properties' " w:xpath="/ns0:Properties[1]/ns0:Company[1]" w:storeItemID="{6668398D-A668-4E3E-A5EB-62B293D839F1}"/>
           <w:text/>
         </w:sdtPr>
-        <w:sdtEndPr/>
         <w:sdtContent>
           <w:r>
             <w:t xml:space="preserve">     </w:t>
@@ -2137,8 +2128,30 @@
         <w:rPr>
           <w:i/>
         </w:rPr>
-        <w:t>Non-Disclosure Agreement</w:t>
-      </w:r>
+        <w:t>Non-</w:t>
+      </w:r>
+      <w:proofErr w:type="spellStart"/>
+      <w:r>
+        <w:rPr>
+          <w:i/>
+        </w:rPr>
+        <w:t>Disclosure</w:t>
+      </w:r>
+      <w:proofErr w:type="spellEnd"/>
+      <w:r>
+        <w:rPr>
+          <w:i/>
+        </w:rPr>
+        <w:t xml:space="preserve"> </w:t>
+      </w:r>
+      <w:proofErr w:type="spellStart"/>
+      <w:r>
+        <w:rPr>
+          <w:i/>
+        </w:rPr>
+        <w:t>Agreement</w:t>
+      </w:r>
+      <w:proofErr w:type="spellEnd"/>
       <w:r>
         <w:t>) válido durante toda a vigência desse instrumento.</w:t>
       </w:r>
@@ -2255,7 +2268,6 @@
         <w:dataBinding w:prefixMappings="xmlns:ns0='http://schemas.microsoft.com/office/2006/coverPageProps' " w:xpath="/ns0:CoverPageProperties[1]/ns0:CompanyEmail[1]" w:storeItemID="{55AF091B-3C7A-41E3-B477-F2FDAA23CFDA}"/>
         <w:text/>
       </w:sdtPr>
-      <w:sdtEndPr/>
       <w:sdtContent>
         <w:p>
           <w:pPr>
@@ -2308,7 +2320,15 @@
       <w:bookmarkStart w:id="4" w:name="_Toc208314328"/>
       <w:r>
         <w:lastRenderedPageBreak/>
-        <w:t>Somos Agility, transformamos tecnologia em negócio.</w:t>
+        <w:t xml:space="preserve">Somos </w:t>
+      </w:r>
+      <w:proofErr w:type="spellStart"/>
+      <w:r>
+        <w:t>Agility</w:t>
+      </w:r>
+      <w:proofErr w:type="spellEnd"/>
+      <w:r>
+        <w:t>, transformamos tecnologia em negócio.</w:t>
       </w:r>
       <w:bookmarkEnd w:id="4"/>
     </w:p>
@@ -2327,12 +2347,14 @@
       <w:r>
         <w:t xml:space="preserve">Mais do que </w:t>
       </w:r>
+      <w:proofErr w:type="spellStart"/>
       <w:r>
         <w:t>fornece</w:t>
       </w:r>
       <w:r>
         <w:t>r</w:t>
       </w:r>
+      <w:proofErr w:type="spellEnd"/>
       <w:r>
         <w:t xml:space="preserve"> um produto ou serviço, seguimos com você por toda a jornada de adoção e uso da tecnologia. Assim, asseguramos o que é mais importante: a entrega contínua de valor para o seu negócio.</w:t>
       </w:r>
@@ -2343,7 +2365,23 @@
       </w:r>
       <w:r>
         <w:br/>
-        <w:t>a competição digital. E, para isso, elevamos à máxima potência as nossas duas especialidades: Digital Transformation e CyberSecurity.</w:t>
+        <w:t xml:space="preserve">a competição digital. E, para isso, elevamos à máxima potência as nossas duas especialidades: Digital </w:t>
+      </w:r>
+      <w:proofErr w:type="spellStart"/>
+      <w:r>
+        <w:t>Transformation</w:t>
+      </w:r>
+      <w:proofErr w:type="spellEnd"/>
+      <w:r>
+        <w:t> e </w:t>
+      </w:r>
+      <w:proofErr w:type="spellStart"/>
+      <w:r>
+        <w:t>CyberSecurity</w:t>
+      </w:r>
+      <w:proofErr w:type="spellEnd"/>
+      <w:r>
+        <w:t>.</w:t>
       </w:r>
     </w:p>
     <w:p>
@@ -2373,7 +2411,15 @@
     </w:p>
     <w:p>
       <w:r>
-        <w:t>Somos Agility. O nosso negócio é transformar tecnologia em negócio.</w:t>
+        <w:t xml:space="preserve">Somos </w:t>
+      </w:r>
+      <w:proofErr w:type="spellStart"/>
+      <w:r>
+        <w:t>Agility</w:t>
+      </w:r>
+      <w:proofErr w:type="spellEnd"/>
+      <w:r>
+        <w:t>. O nosso negócio é transformar tecnologia em negócio.</w:t>
       </w:r>
     </w:p>
     <w:p>
@@ -2386,7 +2432,15 @@
         <w:t>Saib</w:t>
       </w:r>
       <w:r>
-        <w:t xml:space="preserve">a mais sobre a Agility </w:t>
+        <w:t xml:space="preserve">a mais sobre a </w:t>
+      </w:r>
+      <w:proofErr w:type="spellStart"/>
+      <w:r>
+        <w:t>Agility</w:t>
+      </w:r>
+      <w:proofErr w:type="spellEnd"/>
+      <w:r>
+        <w:t xml:space="preserve"> </w:t>
       </w:r>
       <w:r>
         <w:t xml:space="preserve">em: </w:t>
@@ -2433,7 +2487,15 @@
         <w:jc w:val="left"/>
       </w:pPr>
       <w:r>
-        <w:t>{{cenarioAtual}}</w:t>
+        <w:t>{{</w:t>
+      </w:r>
+      <w:proofErr w:type="spellStart"/>
+      <w:r>
+        <w:t>cenarioAtual</w:t>
+      </w:r>
+      <w:proofErr w:type="spellEnd"/>
+      <w:r>
+        <w:t>}}</w:t>
       </w:r>
       <w:r>
         <w:t xml:space="preserve"> </w:t>
@@ -2460,7 +2522,15 @@
         <w:jc w:val="left"/>
       </w:pPr>
       <w:r>
-        <w:t>{{objetivoDosServicos}}</w:t>
+        <w:t>{{</w:t>
+      </w:r>
+      <w:proofErr w:type="spellStart"/>
+      <w:r>
+        <w:t>objetivoDosServicos</w:t>
+      </w:r>
+      <w:proofErr w:type="spellEnd"/>
+      <w:r>
+        <w:t>}}</w:t>
       </w:r>
     </w:p>
     <w:p>
@@ -2479,7 +2549,15 @@
         <w:jc w:val="left"/>
       </w:pPr>
       <w:r>
-        <w:t>{% for etapa in solucaoProposta %}</w:t>
+        <w:t xml:space="preserve">{% for etapa in </w:t>
+      </w:r>
+      <w:proofErr w:type="spellStart"/>
+      <w:r>
+        <w:t>solucaoProposta</w:t>
+      </w:r>
+      <w:proofErr w:type="spellEnd"/>
+      <w:r>
+        <w:t xml:space="preserve"> %}</w:t>
       </w:r>
     </w:p>
     <w:p>
@@ -2489,7 +2567,11 @@
       </w:pPr>
       <w:proofErr w:type="gramStart"/>
       <w:r>
-        <w:t>{{ etapa</w:t>
+        <w:t xml:space="preserve">{{ </w:t>
+      </w:r>
+      <w:proofErr w:type="spellStart"/>
+      <w:r>
+        <w:t>etapa</w:t>
       </w:r>
       <w:proofErr w:type="gramEnd"/>
       <w:r>
@@ -2497,7 +2579,11 @@
       </w:r>
       <w:proofErr w:type="gramStart"/>
       <w:r>
-        <w:t>titulo }</w:t>
+        <w:t>titulo</w:t>
+      </w:r>
+      <w:proofErr w:type="spellEnd"/>
+      <w:r>
+        <w:t xml:space="preserve"> }</w:t>
       </w:r>
       <w:proofErr w:type="gramEnd"/>
       <w:r>
@@ -2531,6 +2617,7 @@
         </w:rPr>
         <w:t xml:space="preserve"> in </w:t>
       </w:r>
+      <w:proofErr w:type="spellStart"/>
       <w:proofErr w:type="gramStart"/>
       <w:r>
         <w:rPr>
@@ -2538,6 +2625,7 @@
         </w:rPr>
         <w:t>etapa.itens</w:t>
       </w:r>
+      <w:proofErr w:type="spellEnd"/>
       <w:proofErr w:type="gramEnd"/>
       <w:r>
         <w:rPr>
@@ -2572,7 +2660,15 @@
         </w:rPr>
       </w:pPr>
       <w:r>
-        <w:t>{% endfor %}</w:t>
+        <w:t xml:space="preserve">{% </w:t>
+      </w:r>
+      <w:proofErr w:type="spellStart"/>
+      <w:r>
+        <w:t>endfor</w:t>
+      </w:r>
+      <w:proofErr w:type="spellEnd"/>
+      <w:r>
+        <w:t xml:space="preserve"> %}</w:t>
       </w:r>
     </w:p>
     <w:p>
@@ -2580,7 +2676,15 @@
         <w:jc w:val="left"/>
       </w:pPr>
       <w:r>
-        <w:t>{% endfor %}</w:t>
+        <w:t xml:space="preserve">{% </w:t>
+      </w:r>
+      <w:proofErr w:type="spellStart"/>
+      <w:r>
+        <w:t>endfor</w:t>
+      </w:r>
+      <w:proofErr w:type="spellEnd"/>
+      <w:r>
+        <w:t xml:space="preserve"> %}</w:t>
       </w:r>
     </w:p>
     <w:p>
@@ -2604,7 +2708,15 @@
         <w:jc w:val="left"/>
       </w:pPr>
       <w:r>
-        <w:t>{{escopoDeAtividades}}</w:t>
+        <w:t>{{</w:t>
+      </w:r>
+      <w:proofErr w:type="spellStart"/>
+      <w:r>
+        <w:t>escopoDeAtividades</w:t>
+      </w:r>
+      <w:proofErr w:type="spellEnd"/>
+      <w:r>
+        <w:t>}}</w:t>
       </w:r>
     </w:p>
     <w:p>
@@ -2628,7 +2740,15 @@
         <w:jc w:val="left"/>
       </w:pPr>
       <w:r>
-        <w:t>{{premissasExecucao}}</w:t>
+        <w:t>{{</w:t>
+      </w:r>
+      <w:proofErr w:type="spellStart"/>
+      <w:r>
+        <w:t>premissasExecucao</w:t>
+      </w:r>
+      <w:proofErr w:type="spellEnd"/>
+      <w:r>
+        <w:t>}}</w:t>
       </w:r>
     </w:p>
     <w:p>
@@ -2653,7 +2773,21 @@
         <w:rPr>
           <w:lang w:val="en-US"/>
         </w:rPr>
-        <w:t>{% for item in cronogramaMacro %}</w:t>
+        <w:t xml:space="preserve">{% for item in </w:t>
+      </w:r>
+      <w:proofErr w:type="spellStart"/>
+      <w:r>
+        <w:rPr>
+          <w:lang w:val="en-US"/>
+        </w:rPr>
+        <w:t>cronogramaMacro</w:t>
+      </w:r>
+      <w:proofErr w:type="spellEnd"/>
+      <w:r>
+        <w:rPr>
+          <w:lang w:val="en-US"/>
+        </w:rPr>
+        <w:t xml:space="preserve"> %}</w:t>
       </w:r>
     </w:p>
     <w:p>
@@ -2672,7 +2806,35 @@
         <w:rPr>
           <w:lang w:val="en-US"/>
         </w:rPr>
-        <w:t>{{ item.titulo }}: {{ item.descricao }}</w:t>
+        <w:t xml:space="preserve">{{ </w:t>
+      </w:r>
+      <w:proofErr w:type="spellStart"/>
+      <w:r>
+        <w:rPr>
+          <w:lang w:val="en-US"/>
+        </w:rPr>
+        <w:t>item.titulo</w:t>
+      </w:r>
+      <w:proofErr w:type="spellEnd"/>
+      <w:r>
+        <w:rPr>
+          <w:lang w:val="en-US"/>
+        </w:rPr>
+        <w:t xml:space="preserve"> }}: {{ </w:t>
+      </w:r>
+      <w:proofErr w:type="spellStart"/>
+      <w:r>
+        <w:rPr>
+          <w:lang w:val="en-US"/>
+        </w:rPr>
+        <w:t>item.descricao</w:t>
+      </w:r>
+      <w:proofErr w:type="spellEnd"/>
+      <w:r>
+        <w:rPr>
+          <w:lang w:val="en-US"/>
+        </w:rPr>
+        <w:t xml:space="preserve"> }}</w:t>
       </w:r>
     </w:p>
     <w:p>
@@ -2687,7 +2849,21 @@
         <w:rPr>
           <w:lang w:val="en-US"/>
         </w:rPr>
-        <w:t>{% endfor %}</w:t>
+        <w:t xml:space="preserve">{% </w:t>
+      </w:r>
+      <w:proofErr w:type="spellStart"/>
+      <w:r>
+        <w:rPr>
+          <w:lang w:val="en-US"/>
+        </w:rPr>
+        <w:t>endfor</w:t>
+      </w:r>
+      <w:proofErr w:type="spellEnd"/>
+      <w:r>
+        <w:rPr>
+          <w:lang w:val="en-US"/>
+        </w:rPr>
+        <w:t xml:space="preserve"> %}</w:t>
       </w:r>
     </w:p>
     <w:p>
@@ -2714,7 +2890,15 @@
         <w:jc w:val="left"/>
       </w:pPr>
       <w:r>
-        <w:t>{{suposicoes}}</w:t>
+        <w:t>{{</w:t>
+      </w:r>
+      <w:proofErr w:type="spellStart"/>
+      <w:r>
+        <w:t>suposicoes</w:t>
+      </w:r>
+      <w:proofErr w:type="spellEnd"/>
+      <w:r>
+        <w:t>}}</w:t>
       </w:r>
     </w:p>
     <w:p>
@@ -2741,7 +2925,15 @@
         </w:rPr>
       </w:pPr>
       <w:r>
-        <w:t>{{foraDoEscopo}}</w:t>
+        <w:t>{{</w:t>
+      </w:r>
+      <w:proofErr w:type="spellStart"/>
+      <w:r>
+        <w:t>foraDoEscopo</w:t>
+      </w:r>
+      <w:proofErr w:type="spellEnd"/>
+      <w:r>
+        <w:t>}}</w:t>
       </w:r>
     </w:p>
     <w:p>
@@ -2806,7 +2998,6 @@
         <w:docPartUnique/>
       </w:docPartObj>
     </w:sdtPr>
-    <w:sdtEndPr/>
     <w:sdtContent>
       <w:p>
         <w:pPr>
@@ -2842,7 +3033,6 @@
             <w:dataBinding w:prefixMappings="xmlns:ns0='http://purl.org/dc/elements/1.1/' xmlns:ns1='http://schemas.openxmlformats.org/package/2006/metadata/core-properties' " w:xpath="/ns1:coreProperties[1]/ns0:title[1]" w:storeItemID="{6C3C8BC8-F283-45AE-878A-BAB7291924A1}"/>
             <w:text/>
           </w:sdtPr>
-          <w:sdtEndPr/>
           <w:sdtContent>
             <w:r>
               <w:rPr>
@@ -2873,7 +3063,6 @@
           <w:docPartUnique/>
         </w:docPartObj>
       </w:sdtPr>
-      <w:sdtEndPr/>
       <w:sdtContent>
         <w:sdt>
           <w:sdtPr>
@@ -2883,7 +3072,6 @@
               <w:docPartUnique/>
             </w:docPartObj>
           </w:sdtPr>
-          <w:sdtEndPr/>
           <w:sdtContent>
             <w:r>
               <w:t xml:space="preserve">Página </w:t>
@@ -6104,6 +6292,7 @@
     <w:rsid w:val="00035C7D"/>
     <w:rsid w:val="00092ABD"/>
     <w:rsid w:val="00093E10"/>
+    <w:rsid w:val="000A34DC"/>
     <w:rsid w:val="000C32A7"/>
     <w:rsid w:val="000C55EE"/>
     <w:rsid w:val="000E64CD"/>
@@ -6145,6 +6334,7 @@
     <w:rsid w:val="008826BF"/>
     <w:rsid w:val="00893F14"/>
     <w:rsid w:val="00940C2A"/>
+    <w:rsid w:val="009870B2"/>
     <w:rsid w:val="009C6618"/>
     <w:rsid w:val="009E0348"/>
     <w:rsid w:val="00A774F1"/>
@@ -6846,6 +7036,30 @@
 </file>
 
 <file path=customXml/item2.xml><?xml version="1.0" encoding="utf-8"?>
+<b:Sources xmlns:b="http://schemas.openxmlformats.org/officeDocument/2006/bibliography" xmlns="http://schemas.openxmlformats.org/officeDocument/2006/bibliography" SelectedStyle="\APASixthEditionOfficeOnline.xsl" StyleName="APA" Version="6"/>
+</file>
+
+<file path=customXml/item3.xml><?xml version="1.0" encoding="utf-8"?>
+<p:properties xmlns:p="http://schemas.microsoft.com/office/2006/metadata/properties" xmlns:xsi="http://www.w3.org/2001/XMLSchema-instance" xmlns:pc="http://schemas.microsoft.com/office/infopath/2007/PartnerControls">
+  <documentManagement>
+    <lcf76f155ced4ddcb4097134ff3c332f xmlns="3cbef32c-fe83-4683-9c32-eda6bcb10c3e">
+      <Terms xmlns="http://schemas.microsoft.com/office/infopath/2007/PartnerControls"/>
+    </lcf76f155ced4ddcb4097134ff3c332f>
+    <TaxCatchAll xmlns="bf8531da-6d6c-454d-bc85-dcd06c839598" xsi:nil="true"/>
+  </documentManagement>
+</p:properties>
+</file>
+
+<file path=customXml/item4.xml><?xml version="1.0" encoding="utf-8"?>
+<?mso-contentType ?>
+<FormTemplates xmlns="http://schemas.microsoft.com/sharepoint/v3/contenttype/forms">
+  <Display>DocumentLibraryForm</Display>
+  <Edit>DocumentLibraryForm</Edit>
+  <New>DocumentLibraryForm</New>
+</FormTemplates>
+</file>
+
+<file path=customXml/item5.xml><?xml version="1.0" encoding="utf-8"?>
 <ct:contentTypeSchema xmlns:ct="http://schemas.microsoft.com/office/2006/metadata/contentType" xmlns:ma="http://schemas.microsoft.com/office/2006/metadata/properties/metaAttributes" ct:_="" ma:_="" ma:contentTypeName="Documento" ma:contentTypeID="0x010100FA5CEF9D59FE3E4ABA38AA2C0635A10B" ma:contentTypeVersion="12" ma:contentTypeDescription="Crie um novo documento." ma:contentTypeScope="" ma:versionID="c3ec8e21dcd8dfa8f204f6443314fb73">
   <xsd:schema xmlns:xsd="http://www.w3.org/2001/XMLSchema" xmlns:xs="http://www.w3.org/2001/XMLSchema" xmlns:p="http://schemas.microsoft.com/office/2006/metadata/properties" xmlns:ns2="3cbef32c-fe83-4683-9c32-eda6bcb10c3e" xmlns:ns3="bf8531da-6d6c-454d-bc85-dcd06c839598" targetNamespace="http://schemas.microsoft.com/office/2006/metadata/properties" ma:root="true" ma:fieldsID="4b8c20fdb08087b2469bb1acbc60a8a9" ns2:_="" ns3:_="">
     <xsd:import namespace="3cbef32c-fe83-4683-9c32-eda6bcb10c3e"/>
@@ -7046,30 +7260,6 @@
 </ct:contentTypeSchema>
 </file>
 
-<file path=customXml/item3.xml><?xml version="1.0" encoding="utf-8"?>
-<?mso-contentType ?>
-<FormTemplates xmlns="http://schemas.microsoft.com/sharepoint/v3/contenttype/forms">
-  <Display>DocumentLibraryForm</Display>
-  <Edit>DocumentLibraryForm</Edit>
-  <New>DocumentLibraryForm</New>
-</FormTemplates>
-</file>
-
-<file path=customXml/item4.xml><?xml version="1.0" encoding="utf-8"?>
-<p:properties xmlns:p="http://schemas.microsoft.com/office/2006/metadata/properties" xmlns:xsi="http://www.w3.org/2001/XMLSchema-instance" xmlns:pc="http://schemas.microsoft.com/office/infopath/2007/PartnerControls">
-  <documentManagement>
-    <lcf76f155ced4ddcb4097134ff3c332f xmlns="3cbef32c-fe83-4683-9c32-eda6bcb10c3e">
-      <Terms xmlns="http://schemas.microsoft.com/office/infopath/2007/PartnerControls"/>
-    </lcf76f155ced4ddcb4097134ff3c332f>
-    <TaxCatchAll xmlns="bf8531da-6d6c-454d-bc85-dcd06c839598" xsi:nil="true"/>
-  </documentManagement>
-</p:properties>
-</file>
-
-<file path=customXml/item5.xml><?xml version="1.0" encoding="utf-8"?>
-<b:Sources xmlns:b="http://schemas.openxmlformats.org/officeDocument/2006/bibliography" xmlns="http://schemas.openxmlformats.org/officeDocument/2006/bibliography" SelectedStyle="\APASixthEditionOfficeOnline.xsl" StyleName="APA" Version="6"/>
-</file>
-
 <file path=customXml/itemProps1.xml><?xml version="1.0" encoding="utf-8"?>
 <ds:datastoreItem xmlns:ds="http://schemas.openxmlformats.org/officeDocument/2006/customXml" ds:itemID="{55AF091B-3C7A-41E3-B477-F2FDAA23CFDA}">
   <ds:schemaRefs>
@@ -7079,6 +7269,33 @@
 </file>
 
 <file path=customXml/itemProps2.xml><?xml version="1.0" encoding="utf-8"?>
+<ds:datastoreItem xmlns:ds="http://schemas.openxmlformats.org/officeDocument/2006/customXml" ds:itemID="{69A4ADA5-B71C-44A0-964E-86CC7404FE4A}">
+  <ds:schemaRefs>
+    <ds:schemaRef ds:uri="http://schemas.openxmlformats.org/officeDocument/2006/bibliography"/>
+  </ds:schemaRefs>
+</ds:datastoreItem>
+</file>
+
+<file path=customXml/itemProps3.xml><?xml version="1.0" encoding="utf-8"?>
+<ds:datastoreItem xmlns:ds="http://schemas.openxmlformats.org/officeDocument/2006/customXml" ds:itemID="{9867EA1C-7981-4B81-A2C7-25BAC4832E1B}">
+  <ds:schemaRefs>
+    <ds:schemaRef ds:uri="http://schemas.microsoft.com/office/2006/metadata/properties"/>
+    <ds:schemaRef ds:uri="http://schemas.microsoft.com/office/infopath/2007/PartnerControls"/>
+    <ds:schemaRef ds:uri="3cbef32c-fe83-4683-9c32-eda6bcb10c3e"/>
+    <ds:schemaRef ds:uri="bf8531da-6d6c-454d-bc85-dcd06c839598"/>
+  </ds:schemaRefs>
+</ds:datastoreItem>
+</file>
+
+<file path=customXml/itemProps4.xml><?xml version="1.0" encoding="utf-8"?>
+<ds:datastoreItem xmlns:ds="http://schemas.openxmlformats.org/officeDocument/2006/customXml" ds:itemID="{551404A3-CAF3-4D21-AFF4-E467D51FA121}">
+  <ds:schemaRefs>
+    <ds:schemaRef ds:uri="http://schemas.microsoft.com/sharepoint/v3/contenttype/forms"/>
+  </ds:schemaRefs>
+</ds:datastoreItem>
+</file>
+
+<file path=customXml/itemProps5.xml><?xml version="1.0" encoding="utf-8"?>
 <ds:datastoreItem xmlns:ds="http://schemas.openxmlformats.org/officeDocument/2006/customXml" ds:itemID="{D23547AD-936A-444F-9985-D75F11A7BD43}">
   <ds:schemaRefs>
     <ds:schemaRef ds:uri="http://schemas.microsoft.com/office/2006/metadata/contentType"/>
@@ -7095,31 +7312,4 @@
     <ds:schemaRef ds:uri="http://schemas.microsoft.com/internal/obd"/>
   </ds:schemaRefs>
 </ds:datastoreItem>
-</file>
-
-<file path=customXml/itemProps3.xml><?xml version="1.0" encoding="utf-8"?>
-<ds:datastoreItem xmlns:ds="http://schemas.openxmlformats.org/officeDocument/2006/customXml" ds:itemID="{551404A3-CAF3-4D21-AFF4-E467D51FA121}">
-  <ds:schemaRefs>
-    <ds:schemaRef ds:uri="http://schemas.microsoft.com/sharepoint/v3/contenttype/forms"/>
-  </ds:schemaRefs>
-</ds:datastoreItem>
-</file>
-
-<file path=customXml/itemProps4.xml><?xml version="1.0" encoding="utf-8"?>
-<ds:datastoreItem xmlns:ds="http://schemas.openxmlformats.org/officeDocument/2006/customXml" ds:itemID="{9867EA1C-7981-4B81-A2C7-25BAC4832E1B}">
-  <ds:schemaRefs>
-    <ds:schemaRef ds:uri="http://schemas.microsoft.com/office/2006/metadata/properties"/>
-    <ds:schemaRef ds:uri="http://schemas.microsoft.com/office/infopath/2007/PartnerControls"/>
-    <ds:schemaRef ds:uri="3cbef32c-fe83-4683-9c32-eda6bcb10c3e"/>
-    <ds:schemaRef ds:uri="bf8531da-6d6c-454d-bc85-dcd06c839598"/>
-  </ds:schemaRefs>
-</ds:datastoreItem>
-</file>
-
-<file path=customXml/itemProps5.xml><?xml version="1.0" encoding="utf-8"?>
-<ds:datastoreItem xmlns:ds="http://schemas.openxmlformats.org/officeDocument/2006/customXml" ds:itemID="{69A4ADA5-B71C-44A0-964E-86CC7404FE4A}">
-  <ds:schemaRefs>
-    <ds:schemaRef ds:uri="http://schemas.openxmlformats.org/officeDocument/2006/bibliography"/>
-  </ds:schemaRefs>
-</ds:datastoreItem>
 </file>
</xml_diff>

<commit_message>
refactor: update document template for consistent formatting and improved readability
</commit_message>
<xml_diff>
--- a/template.docx
+++ b/template.docx
@@ -375,6 +375,7 @@
         <w:dataBinding w:prefixMappings="xmlns:ns0='http://purl.org/dc/elements/1.1/' xmlns:ns1='http://schemas.openxmlformats.org/package/2006/metadata/core-properties' " w:xpath="/ns1:coreProperties[1]/ns0:title[1]" w:storeItemID="{6C3C8BC8-F283-45AE-878A-BAB7291924A1}"/>
         <w:text/>
       </w:sdtPr>
+      <w:sdtEndPr/>
       <w:sdtContent>
         <w:p>
           <w:pPr>
@@ -415,6 +416,7 @@
         <w:dataBinding w:prefixMappings="xmlns:ns0='http://purl.org/dc/elements/1.1/' xmlns:ns1='http://schemas.openxmlformats.org/package/2006/metadata/core-properties' " w:xpath="/ns1:coreProperties[1]/ns0:subject[1]" w:storeItemID="{6C3C8BC8-F283-45AE-878A-BAB7291924A1}"/>
         <w:text/>
       </w:sdtPr>
+      <w:sdtEndPr/>
       <w:sdtContent>
         <w:p>
           <w:pPr>
@@ -560,7 +562,7 @@
             </w:rPr>
             <w:fldChar w:fldCharType="separate"/>
           </w:r>
-          <w:hyperlink w:anchor="_Toc208314324" w:history="1">
+          <w:hyperlink w:anchor="_Toc208420811" w:history="1">
             <w:r>
               <w:rPr>
                 <w:rStyle w:val="Hyperlink"/>
@@ -608,7 +610,7 @@
                 <w:noProof/>
                 <w:webHidden/>
               </w:rPr>
-              <w:instrText xml:space="preserve"> PAGEREF _Toc208314324 \h </w:instrText>
+              <w:instrText xml:space="preserve"> PAGEREF _Toc208420811 \h </w:instrText>
             </w:r>
             <w:r>
               <w:rPr>
@@ -657,7 +659,7 @@
               <w14:ligatures w14:val="standardContextual"/>
             </w:rPr>
           </w:pPr>
-          <w:hyperlink w:anchor="_Toc208314325" w:history="1">
+          <w:hyperlink w:anchor="_Toc208420812" w:history="1">
             <w:r>
               <w:rPr>
                 <w:rStyle w:val="Hyperlink"/>
@@ -704,7 +706,7 @@
                 <w:noProof/>
                 <w:webHidden/>
               </w:rPr>
-              <w:instrText xml:space="preserve"> PAGEREF _Toc208314325 \h </w:instrText>
+              <w:instrText xml:space="preserve"> PAGEREF _Toc208420812 \h </w:instrText>
             </w:r>
             <w:r>
               <w:rPr>
@@ -753,7 +755,7 @@
               <w14:ligatures w14:val="standardContextual"/>
             </w:rPr>
           </w:pPr>
-          <w:hyperlink w:anchor="_Toc208314326" w:history="1">
+          <w:hyperlink w:anchor="_Toc208420813" w:history="1">
             <w:r>
               <w:rPr>
                 <w:rStyle w:val="Hyperlink"/>
@@ -800,7 +802,7 @@
                 <w:noProof/>
                 <w:webHidden/>
               </w:rPr>
-              <w:instrText xml:space="preserve"> PAGEREF _Toc208314326 \h </w:instrText>
+              <w:instrText xml:space="preserve"> PAGEREF _Toc208420813 \h </w:instrText>
             </w:r>
             <w:r>
               <w:rPr>
@@ -849,7 +851,7 @@
               <w14:ligatures w14:val="standardContextual"/>
             </w:rPr>
           </w:pPr>
-          <w:hyperlink w:anchor="_Toc208314327" w:history="1">
+          <w:hyperlink w:anchor="_Toc208420814" w:history="1">
             <w:r>
               <w:rPr>
                 <w:rStyle w:val="Hyperlink"/>
@@ -896,7 +898,7 @@
                 <w:noProof/>
                 <w:webHidden/>
               </w:rPr>
-              <w:instrText xml:space="preserve"> PAGEREF _Toc208314327 \h </w:instrText>
+              <w:instrText xml:space="preserve"> PAGEREF _Toc208420814 \h </w:instrText>
             </w:r>
             <w:r>
               <w:rPr>
@@ -946,7 +948,7 @@
               <w14:ligatures w14:val="standardContextual"/>
             </w:rPr>
           </w:pPr>
-          <w:hyperlink w:anchor="_Toc208314328" w:history="1">
+          <w:hyperlink w:anchor="_Toc208420815" w:history="1">
             <w:r>
               <w:rPr>
                 <w:rStyle w:val="Hyperlink"/>
@@ -994,7 +996,7 @@
                 <w:noProof/>
                 <w:webHidden/>
               </w:rPr>
-              <w:instrText xml:space="preserve"> PAGEREF _Toc208314328 \h </w:instrText>
+              <w:instrText xml:space="preserve"> PAGEREF _Toc208420815 \h </w:instrText>
             </w:r>
             <w:r>
               <w:rPr>
@@ -1044,7 +1046,7 @@
               <w14:ligatures w14:val="standardContextual"/>
             </w:rPr>
           </w:pPr>
-          <w:hyperlink w:anchor="_Toc208314329" w:history="1">
+          <w:hyperlink w:anchor="_Toc208420816" w:history="1">
             <w:r>
               <w:rPr>
                 <w:rStyle w:val="Hyperlink"/>
@@ -1071,7 +1073,7 @@
                 <w:rStyle w:val="Hyperlink"/>
                 <w:noProof/>
               </w:rPr>
-              <w:t>CENÁRIO ATUAL</w:t>
+              <w:t>Cenário atual</w:t>
             </w:r>
             <w:r>
               <w:rPr>
@@ -1092,7 +1094,7 @@
                 <w:noProof/>
                 <w:webHidden/>
               </w:rPr>
-              <w:instrText xml:space="preserve"> PAGEREF _Toc208314329 \h </w:instrText>
+              <w:instrText xml:space="preserve"> PAGEREF _Toc208420816 \h </w:instrText>
             </w:r>
             <w:r>
               <w:rPr>
@@ -1142,7 +1144,7 @@
               <w14:ligatures w14:val="standardContextual"/>
             </w:rPr>
           </w:pPr>
-          <w:hyperlink w:anchor="_Toc208314330" w:history="1">
+          <w:hyperlink w:anchor="_Toc208420817" w:history="1">
             <w:r>
               <w:rPr>
                 <w:rStyle w:val="Hyperlink"/>
@@ -1169,7 +1171,7 @@
                 <w:rStyle w:val="Hyperlink"/>
                 <w:noProof/>
               </w:rPr>
-              <w:t>OBJETIVO DOS SERVIÇOS</w:t>
+              <w:t>Objetivo dos serviços</w:t>
             </w:r>
             <w:r>
               <w:rPr>
@@ -1190,7 +1192,7 @@
                 <w:noProof/>
                 <w:webHidden/>
               </w:rPr>
-              <w:instrText xml:space="preserve"> PAGEREF _Toc208314330 \h </w:instrText>
+              <w:instrText xml:space="preserve"> PAGEREF _Toc208420817 \h </w:instrText>
             </w:r>
             <w:r>
               <w:rPr>
@@ -1240,7 +1242,7 @@
               <w14:ligatures w14:val="standardContextual"/>
             </w:rPr>
           </w:pPr>
-          <w:hyperlink w:anchor="_Toc208314331" w:history="1">
+          <w:hyperlink w:anchor="_Toc208420818" w:history="1">
             <w:r>
               <w:rPr>
                 <w:rStyle w:val="Hyperlink"/>
@@ -1267,7 +1269,7 @@
                 <w:rStyle w:val="Hyperlink"/>
                 <w:noProof/>
               </w:rPr>
-              <w:t>SOLUÇÃO PROPOSTA</w:t>
+              <w:t>Solução proposta</w:t>
             </w:r>
             <w:r>
               <w:rPr>
@@ -1288,7 +1290,103 @@
                 <w:noProof/>
                 <w:webHidden/>
               </w:rPr>
-              <w:instrText xml:space="preserve"> PAGEREF _Toc208314331 \h </w:instrText>
+              <w:instrText xml:space="preserve"> PAGEREF _Toc208420818 \h </w:instrText>
+            </w:r>
+            <w:r>
+              <w:rPr>
+                <w:noProof/>
+                <w:webHidden/>
+              </w:rPr>
+            </w:r>
+            <w:r>
+              <w:rPr>
+                <w:noProof/>
+                <w:webHidden/>
+              </w:rPr>
+              <w:fldChar w:fldCharType="separate"/>
+            </w:r>
+            <w:r>
+              <w:rPr>
+                <w:noProof/>
+                <w:webHidden/>
+              </w:rPr>
+              <w:t>5</w:t>
+            </w:r>
+            <w:r>
+              <w:rPr>
+                <w:noProof/>
+                <w:webHidden/>
+              </w:rPr>
+              <w:fldChar w:fldCharType="end"/>
+            </w:r>
+          </w:hyperlink>
+        </w:p>
+        <w:p>
+          <w:pPr>
+            <w:pStyle w:val="Sumrio2"/>
+            <w:tabs>
+              <w:tab w:val="left" w:pos="960"/>
+              <w:tab w:val="right" w:leader="dot" w:pos="9062"/>
+            </w:tabs>
+            <w:rPr>
+              <w:rFonts w:asciiTheme="minorHAnsi" w:eastAsiaTheme="minorEastAsia" w:hAnsiTheme="minorHAnsi"/>
+              <w:noProof/>
+              <w:color w:val="auto"/>
+              <w:kern w:val="2"/>
+              <w:sz w:val="24"/>
+              <w:szCs w:val="24"/>
+              <w:lang w:eastAsia="pt-BR"/>
+              <w14:ligatures w14:val="standardContextual"/>
+            </w:rPr>
+          </w:pPr>
+          <w:hyperlink w:anchor="_Toc208420819" w:history="1">
+            <w:r>
+              <w:rPr>
+                <w:rStyle w:val="Hyperlink"/>
+                <w:noProof/>
+              </w:rPr>
+              <w:t>5.1.</w:t>
+            </w:r>
+            <w:r>
+              <w:rPr>
+                <w:rFonts w:asciiTheme="minorHAnsi" w:eastAsiaTheme="minorEastAsia" w:hAnsiTheme="minorHAnsi"/>
+                <w:noProof/>
+                <w:color w:val="auto"/>
+                <w:kern w:val="2"/>
+                <w:sz w:val="24"/>
+                <w:szCs w:val="24"/>
+                <w:lang w:eastAsia="pt-BR"/>
+                <w14:ligatures w14:val="standardContextual"/>
+              </w:rPr>
+              <w:tab/>
+            </w:r>
+            <w:r>
+              <w:rPr>
+                <w:rStyle w:val="Hyperlink"/>
+                <w:noProof/>
+              </w:rPr>
+              <w:t>{{ etapa.titulo }}</w:t>
+            </w:r>
+            <w:r>
+              <w:rPr>
+                <w:noProof/>
+                <w:webHidden/>
+              </w:rPr>
+              <w:tab/>
+            </w:r>
+            <w:r>
+              <w:rPr>
+                <w:noProof/>
+                <w:webHidden/>
+              </w:rPr>
+              <w:fldChar w:fldCharType="begin"/>
+            </w:r>
+            <w:r>
+              <w:rPr>
+                <w:noProof/>
+                <w:webHidden/>
+              </w:rPr>
+              <w:instrText xml:space="preserve"> PAGEREF _Toc208420819 \h </w:instrText>
             </w:r>
             <w:r>
               <w:rPr>
@@ -1338,7 +1436,7 @@
               <w14:ligatures w14:val="standardContextual"/>
             </w:rPr>
           </w:pPr>
-          <w:hyperlink w:anchor="_Toc208314332" w:history="1">
+          <w:hyperlink w:anchor="_Toc208420820" w:history="1">
             <w:r>
               <w:rPr>
                 <w:rStyle w:val="Hyperlink"/>
@@ -1365,7 +1463,7 @@
                 <w:rStyle w:val="Hyperlink"/>
                 <w:noProof/>
               </w:rPr>
-              <w:t>ESCOPO DE ATIVIDADES</w:t>
+              <w:t>Escopo das atividades</w:t>
             </w:r>
             <w:r>
               <w:rPr>
@@ -1386,7 +1484,7 @@
                 <w:noProof/>
                 <w:webHidden/>
               </w:rPr>
-              <w:instrText xml:space="preserve"> PAGEREF _Toc208314332 \h </w:instrText>
+              <w:instrText xml:space="preserve"> PAGEREF _Toc208420820 \h </w:instrText>
             </w:r>
             <w:r>
               <w:rPr>
@@ -1436,7 +1534,7 @@
               <w14:ligatures w14:val="standardContextual"/>
             </w:rPr>
           </w:pPr>
-          <w:hyperlink w:anchor="_Toc208314333" w:history="1">
+          <w:hyperlink w:anchor="_Toc208420821" w:history="1">
             <w:r>
               <w:rPr>
                 <w:rStyle w:val="Hyperlink"/>
@@ -1463,7 +1561,7 @@
                 <w:rStyle w:val="Hyperlink"/>
                 <w:noProof/>
               </w:rPr>
-              <w:t>PREMISSAS PARA EXECUÇÃO DOS SERVIÇOS</w:t>
+              <w:t>Premissa para execução dos serviços</w:t>
             </w:r>
             <w:r>
               <w:rPr>
@@ -1484,7 +1582,7 @@
                 <w:noProof/>
                 <w:webHidden/>
               </w:rPr>
-              <w:instrText xml:space="preserve"> PAGEREF _Toc208314333 \h </w:instrText>
+              <w:instrText xml:space="preserve"> PAGEREF _Toc208420821 \h </w:instrText>
             </w:r>
             <w:r>
               <w:rPr>
@@ -1534,7 +1632,7 @@
               <w14:ligatures w14:val="standardContextual"/>
             </w:rPr>
           </w:pPr>
-          <w:hyperlink w:anchor="_Toc208314334" w:history="1">
+          <w:hyperlink w:anchor="_Toc208420822" w:history="1">
             <w:r>
               <w:rPr>
                 <w:rStyle w:val="Hyperlink"/>
@@ -1561,7 +1659,7 @@
                 <w:rStyle w:val="Hyperlink"/>
                 <w:noProof/>
               </w:rPr>
-              <w:t>CRONOGRAMA MACRO</w:t>
+              <w:t>Cronograma macro</w:t>
             </w:r>
             <w:r>
               <w:rPr>
@@ -1582,7 +1680,7 @@
                 <w:noProof/>
                 <w:webHidden/>
               </w:rPr>
-              <w:instrText xml:space="preserve"> PAGEREF _Toc208314334 \h </w:instrText>
+              <w:instrText xml:space="preserve"> PAGEREF _Toc208420822 \h </w:instrText>
             </w:r>
             <w:r>
               <w:rPr>
@@ -1632,7 +1730,7 @@
               <w14:ligatures w14:val="standardContextual"/>
             </w:rPr>
           </w:pPr>
-          <w:hyperlink w:anchor="_Toc208314335" w:history="1">
+          <w:hyperlink w:anchor="_Toc208420823" w:history="1">
             <w:r>
               <w:rPr>
                 <w:rStyle w:val="Hyperlink"/>
@@ -1659,7 +1757,7 @@
                 <w:rStyle w:val="Hyperlink"/>
                 <w:noProof/>
               </w:rPr>
-              <w:t>SUPOSIÇÕES</w:t>
+              <w:t>Suposições</w:t>
             </w:r>
             <w:r>
               <w:rPr>
@@ -1680,7 +1778,7 @@
                 <w:noProof/>
                 <w:webHidden/>
               </w:rPr>
-              <w:instrText xml:space="preserve"> PAGEREF _Toc208314335 \h </w:instrText>
+              <w:instrText xml:space="preserve"> PAGEREF _Toc208420823 \h </w:instrText>
             </w:r>
             <w:r>
               <w:rPr>
@@ -1730,7 +1828,7 @@
               <w14:ligatures w14:val="standardContextual"/>
             </w:rPr>
           </w:pPr>
-          <w:hyperlink w:anchor="_Toc208314336" w:history="1">
+          <w:hyperlink w:anchor="_Toc208420824" w:history="1">
             <w:r>
               <w:rPr>
                 <w:rStyle w:val="Hyperlink"/>
@@ -1757,7 +1855,7 @@
                 <w:rStyle w:val="Hyperlink"/>
                 <w:noProof/>
               </w:rPr>
-              <w:t>ITENS FORA DO ESCOPO</w:t>
+              <w:t>Itens fora do escopo</w:t>
             </w:r>
             <w:r>
               <w:rPr>
@@ -1778,7 +1876,7 @@
                 <w:noProof/>
                 <w:webHidden/>
               </w:rPr>
-              <w:instrText xml:space="preserve"> PAGEREF _Toc208314336 \h </w:instrText>
+              <w:instrText xml:space="preserve"> PAGEREF _Toc208420824 \h </w:instrText>
             </w:r>
             <w:r>
               <w:rPr>
@@ -1846,16 +1944,28 @@
     <w:p>
       <w:pPr>
         <w:pStyle w:val="Ttulo1"/>
-      </w:pPr>
-      <w:bookmarkStart w:id="0" w:name="_Toc208314324"/>
-      <w:r>
+        <w:rPr>
+          <w:rFonts w:ascii="Muli Light" w:hAnsi="Muli Light"/>
+        </w:rPr>
+      </w:pPr>
+      <w:bookmarkStart w:id="0" w:name="_Toc208420811"/>
+      <w:r>
+        <w:rPr>
+          <w:rFonts w:ascii="Muli Light" w:hAnsi="Muli Light"/>
+        </w:rPr>
         <w:lastRenderedPageBreak/>
         <w:t xml:space="preserve">Termos de </w:t>
       </w:r>
       <w:r>
+        <w:rPr>
+          <w:rFonts w:ascii="Muli Light" w:hAnsi="Muli Light"/>
+        </w:rPr>
         <w:t>r</w:t>
       </w:r>
       <w:r>
+        <w:rPr>
+          <w:rFonts w:ascii="Muli Light" w:hAnsi="Muli Light"/>
+        </w:rPr>
         <w:t>esponsabilidade</w:t>
       </w:r>
       <w:bookmarkEnd w:id="0"/>
@@ -1865,7 +1975,7 @@
         <w:pStyle w:val="Ttulo2"/>
         <w:ind w:left="1134" w:hanging="774"/>
       </w:pPr>
-      <w:bookmarkStart w:id="1" w:name="_Toc208314325"/>
+      <w:bookmarkStart w:id="1" w:name="_Toc208420812"/>
       <w:r>
         <w:t xml:space="preserve">Direitos </w:t>
       </w:r>
@@ -1914,6 +2024,7 @@
           <w:dataBinding w:prefixMappings="xmlns:ns0='http://schemas.openxmlformats.org/officeDocument/2006/extended-properties' " w:xpath="/ns0:Properties[1]/ns0:Company[1]" w:storeItemID="{6668398D-A668-4E3E-A5EB-62B293D839F1}"/>
           <w:text/>
         </w:sdtPr>
+        <w:sdtEndPr/>
         <w:sdtContent>
           <w:r>
             <w:t xml:space="preserve">     </w:t>
@@ -1940,6 +2051,7 @@
           <w:dataBinding w:prefixMappings="xmlns:ns0='http://schemas.openxmlformats.org/officeDocument/2006/extended-properties' " w:xpath="/ns0:Properties[1]/ns0:Company[1]" w:storeItemID="{6668398D-A668-4E3E-A5EB-62B293D839F1}"/>
           <w:text/>
         </w:sdtPr>
+        <w:sdtEndPr/>
         <w:sdtContent>
           <w:r>
             <w:t xml:space="preserve">     </w:t>
@@ -1966,6 +2078,7 @@
           <w:dataBinding w:prefixMappings="xmlns:ns0='http://schemas.openxmlformats.org/officeDocument/2006/extended-properties' " w:xpath="/ns0:Properties[1]/ns0:Company[1]" w:storeItemID="{6668398D-A668-4E3E-A5EB-62B293D839F1}"/>
           <w:text/>
         </w:sdtPr>
+        <w:sdtEndPr/>
         <w:sdtContent>
           <w:r>
             <w:t xml:space="preserve">     </w:t>
@@ -1981,7 +2094,7 @@
         <w:pStyle w:val="Ttulo2"/>
         <w:ind w:left="1134" w:hanging="774"/>
       </w:pPr>
-      <w:bookmarkStart w:id="2" w:name="_Toc208314326"/>
+      <w:bookmarkStart w:id="2" w:name="_Toc208420813"/>
       <w:r>
         <w:t xml:space="preserve">Marcas </w:t>
       </w:r>
@@ -2018,6 +2131,7 @@
           <w:dataBinding w:prefixMappings="xmlns:ns0='http://schemas.openxmlformats.org/officeDocument/2006/extended-properties' " w:xpath="/ns0:Properties[1]/ns0:Company[1]" w:storeItemID="{6668398D-A668-4E3E-A5EB-62B293D839F1}"/>
           <w:text/>
         </w:sdtPr>
+        <w:sdtEndPr/>
         <w:sdtContent>
           <w:r>
             <w:t xml:space="preserve">     </w:t>
@@ -2039,6 +2153,7 @@
           <w:dataBinding w:prefixMappings="xmlns:ns0='http://schemas.openxmlformats.org/officeDocument/2006/extended-properties' " w:xpath="/ns0:Properties[1]/ns0:Company[1]" w:storeItemID="{6668398D-A668-4E3E-A5EB-62B293D839F1}"/>
           <w:text/>
         </w:sdtPr>
+        <w:sdtEndPr/>
         <w:sdtContent>
           <w:r>
             <w:t xml:space="preserve">     </w:t>
@@ -2054,7 +2169,7 @@
         <w:pStyle w:val="Ttulo2"/>
         <w:ind w:left="1134" w:hanging="774"/>
       </w:pPr>
-      <w:bookmarkStart w:id="3" w:name="_Toc208314327"/>
+      <w:bookmarkStart w:id="3" w:name="_Toc208420814"/>
       <w:r>
         <w:t>Confidencialidade</w:t>
       </w:r>
@@ -2079,6 +2194,7 @@
           <w:dataBinding w:prefixMappings="xmlns:ns0='http://schemas.openxmlformats.org/officeDocument/2006/extended-properties' " w:xpath="/ns0:Properties[1]/ns0:Company[1]" w:storeItemID="{6668398D-A668-4E3E-A5EB-62B293D839F1}"/>
           <w:text/>
         </w:sdtPr>
+        <w:sdtEndPr/>
         <w:sdtContent>
           <w:r>
             <w:t xml:space="preserve">     </w:t>
@@ -2109,6 +2225,7 @@
           <w:dataBinding w:prefixMappings="xmlns:ns0='http://schemas.openxmlformats.org/officeDocument/2006/extended-properties' " w:xpath="/ns0:Properties[1]/ns0:Company[1]" w:storeItemID="{6668398D-A668-4E3E-A5EB-62B293D839F1}"/>
           <w:text/>
         </w:sdtPr>
+        <w:sdtEndPr/>
         <w:sdtContent>
           <w:r>
             <w:t xml:space="preserve">     </w:t>
@@ -2268,6 +2385,7 @@
         <w:dataBinding w:prefixMappings="xmlns:ns0='http://schemas.microsoft.com/office/2006/coverPageProps' " w:xpath="/ns0:CoverPageProperties[1]/ns0:CompanyEmail[1]" w:storeItemID="{55AF091B-3C7A-41E3-B477-F2FDAA23CFDA}"/>
         <w:text/>
       </w:sdtPr>
+      <w:sdtEndPr/>
       <w:sdtContent>
         <w:p>
           <w:pPr>
@@ -2314,21 +2432,31 @@
         <w:pStyle w:val="Ttulo1"/>
         <w:jc w:val="left"/>
         <w:rPr>
+          <w:rFonts w:ascii="Muli Light" w:hAnsi="Muli Light"/>
           <w:b w:val="0"/>
         </w:rPr>
       </w:pPr>
-      <w:bookmarkStart w:id="4" w:name="_Toc208314328"/>
-      <w:r>
+      <w:bookmarkStart w:id="4" w:name="_Toc208420815"/>
+      <w:r>
+        <w:rPr>
+          <w:rFonts w:ascii="Muli Light" w:hAnsi="Muli Light"/>
+        </w:rPr>
         <w:lastRenderedPageBreak/>
         <w:t xml:space="preserve">Somos </w:t>
       </w:r>
       <w:proofErr w:type="spellStart"/>
       <w:r>
+        <w:rPr>
+          <w:rFonts w:ascii="Muli Light" w:hAnsi="Muli Light"/>
+        </w:rPr>
         <w:t>Agility</w:t>
       </w:r>
       <w:proofErr w:type="spellEnd"/>
       <w:r>
-        <w:t>, transformamos tecnologia em negócio.</w:t>
+        <w:rPr>
+          <w:rFonts w:ascii="Muli Light" w:hAnsi="Muli Light"/>
+        </w:rPr>
+        <w:t>, transformamos tecnologia em negócio</w:t>
       </w:r>
       <w:bookmarkEnd w:id="4"/>
     </w:p>
@@ -2475,10 +2603,19 @@
         <w:pStyle w:val="Ttulo1"/>
         <w:jc w:val="left"/>
       </w:pPr>
-      <w:bookmarkStart w:id="5" w:name="_Toc208314329"/>
-      <w:r>
+      <w:bookmarkStart w:id="5" w:name="_Toc208420816"/>
+      <w:r>
+        <w:rPr>
+          <w:rFonts w:ascii="Muli Light" w:hAnsi="Muli Light"/>
+        </w:rPr>
         <w:lastRenderedPageBreak/>
-        <w:t>CENÁRIO ATUAL</w:t>
+        <w:t>Ce</w:t>
+      </w:r>
+      <w:r>
+        <w:rPr>
+          <w:rFonts w:ascii="Muli Light" w:hAnsi="Muli Light"/>
+        </w:rPr>
+        <w:t>nário atual</w:t>
       </w:r>
       <w:bookmarkEnd w:id="5"/>
     </w:p>
@@ -2505,10 +2642,22 @@
       <w:pPr>
         <w:pStyle w:val="Ttulo1"/>
         <w:jc w:val="left"/>
-      </w:pPr>
-      <w:bookmarkStart w:id="6" w:name="_Toc208314330"/>
-      <w:r>
-        <w:t>OBJETIVO DOS SERVIÇOS</w:t>
+        <w:rPr>
+          <w:rFonts w:ascii="Muli Light" w:hAnsi="Muli Light"/>
+        </w:rPr>
+      </w:pPr>
+      <w:bookmarkStart w:id="6" w:name="_Toc208420817"/>
+      <w:r>
+        <w:rPr>
+          <w:rFonts w:ascii="Muli Light" w:hAnsi="Muli Light"/>
+        </w:rPr>
+        <w:t>O</w:t>
+      </w:r>
+      <w:r>
+        <w:rPr>
+          <w:rFonts w:ascii="Muli Light" w:hAnsi="Muli Light"/>
+        </w:rPr>
+        <w:t>bjetivo dos serviços</w:t>
       </w:r>
       <w:bookmarkEnd w:id="6"/>
     </w:p>
@@ -2537,10 +2686,22 @@
       <w:pPr>
         <w:pStyle w:val="Ttulo1"/>
         <w:jc w:val="left"/>
-      </w:pPr>
-      <w:bookmarkStart w:id="7" w:name="_Toc208314331"/>
-      <w:r>
-        <w:t>SOLUÇÃO PROPOSTA</w:t>
+        <w:rPr>
+          <w:rFonts w:ascii="Muli Light" w:hAnsi="Muli Light"/>
+        </w:rPr>
+      </w:pPr>
+      <w:bookmarkStart w:id="7" w:name="_Toc208420818"/>
+      <w:r>
+        <w:rPr>
+          <w:rFonts w:ascii="Muli Light" w:hAnsi="Muli Light"/>
+        </w:rPr>
+        <w:t>S</w:t>
+      </w:r>
+      <w:r>
+        <w:rPr>
+          <w:rFonts w:ascii="Muli Light" w:hAnsi="Muli Light"/>
+        </w:rPr>
+        <w:t>olução proposta</w:t>
       </w:r>
       <w:bookmarkEnd w:id="7"/>
     </w:p>
@@ -2565,6 +2726,7 @@
         <w:pStyle w:val="Ttulo2"/>
         <w:ind w:left="0" w:firstLine="0"/>
       </w:pPr>
+      <w:bookmarkStart w:id="8" w:name="_Toc208420819"/>
       <w:proofErr w:type="gramStart"/>
       <w:r>
         <w:t xml:space="preserve">{{ </w:t>
@@ -2589,6 +2751,7 @@
       <w:r>
         <w:t>}</w:t>
       </w:r>
+      <w:bookmarkEnd w:id="8"/>
     </w:p>
     <w:p>
       <w:pPr>
@@ -2691,12 +2854,24 @@
       <w:pPr>
         <w:pStyle w:val="Ttulo1"/>
         <w:jc w:val="left"/>
-      </w:pPr>
-      <w:bookmarkStart w:id="8" w:name="_Toc208314332"/>
-      <w:r>
-        <w:t>ESCOPO DE ATIVIDADES</w:t>
-      </w:r>
-      <w:bookmarkEnd w:id="8"/>
+        <w:rPr>
+          <w:rFonts w:ascii="Muli Light" w:hAnsi="Muli Light"/>
+        </w:rPr>
+      </w:pPr>
+      <w:bookmarkStart w:id="9" w:name="_Toc208420820"/>
+      <w:r>
+        <w:rPr>
+          <w:rFonts w:ascii="Muli Light" w:hAnsi="Muli Light"/>
+        </w:rPr>
+        <w:t>E</w:t>
+      </w:r>
+      <w:r>
+        <w:rPr>
+          <w:rFonts w:ascii="Muli Light" w:hAnsi="Muli Light"/>
+        </w:rPr>
+        <w:t>scopo das atividades</w:t>
+      </w:r>
+      <w:bookmarkEnd w:id="9"/>
     </w:p>
     <w:p>
       <w:pPr>
@@ -2723,12 +2898,24 @@
       <w:pPr>
         <w:pStyle w:val="Ttulo1"/>
         <w:jc w:val="left"/>
-      </w:pPr>
-      <w:bookmarkStart w:id="9" w:name="_Toc208314333"/>
-      <w:r>
-        <w:t>PREMISSAS PARA EXECUÇÃO DOS SERVIÇOS</w:t>
-      </w:r>
-      <w:bookmarkEnd w:id="9"/>
+        <w:rPr>
+          <w:rFonts w:ascii="Muli Light" w:hAnsi="Muli Light"/>
+        </w:rPr>
+      </w:pPr>
+      <w:bookmarkStart w:id="10" w:name="_Toc208420821"/>
+      <w:r>
+        <w:rPr>
+          <w:rFonts w:ascii="Muli Light" w:hAnsi="Muli Light"/>
+        </w:rPr>
+        <w:t>P</w:t>
+      </w:r>
+      <w:r>
+        <w:rPr>
+          <w:rFonts w:ascii="Muli Light" w:hAnsi="Muli Light"/>
+        </w:rPr>
+        <w:t>remissa para execução dos serviços</w:t>
+      </w:r>
+      <w:bookmarkEnd w:id="10"/>
     </w:p>
     <w:p>
       <w:pPr>
@@ -2755,12 +2942,24 @@
       <w:pPr>
         <w:pStyle w:val="Ttulo1"/>
         <w:jc w:val="left"/>
-      </w:pPr>
-      <w:bookmarkStart w:id="10" w:name="_Toc208314334"/>
-      <w:r>
-        <w:t>CRONOGRAMA MACRO</w:t>
-      </w:r>
-      <w:bookmarkEnd w:id="10"/>
+        <w:rPr>
+          <w:rFonts w:ascii="Muli Light" w:hAnsi="Muli Light"/>
+        </w:rPr>
+      </w:pPr>
+      <w:bookmarkStart w:id="11" w:name="_Toc208420822"/>
+      <w:r>
+        <w:rPr>
+          <w:rFonts w:ascii="Muli Light" w:hAnsi="Muli Light"/>
+        </w:rPr>
+        <w:t>C</w:t>
+      </w:r>
+      <w:r>
+        <w:rPr>
+          <w:rFonts w:ascii="Muli Light" w:hAnsi="Muli Light"/>
+        </w:rPr>
+        <w:t>ronograma macro</w:t>
+      </w:r>
+      <w:bookmarkEnd w:id="11"/>
     </w:p>
     <w:p>
       <w:pPr>
@@ -2870,13 +3069,28 @@
       <w:pPr>
         <w:pStyle w:val="Ttulo1"/>
         <w:jc w:val="left"/>
-      </w:pPr>
-      <w:bookmarkStart w:id="11" w:name="_Toc208314335"/>
-      <w:r>
-        <w:t>SUPOSIÇÕES</w:t>
-      </w:r>
-      <w:bookmarkEnd w:id="11"/>
-      <w:r>
+        <w:rPr>
+          <w:rFonts w:ascii="Muli Light" w:hAnsi="Muli Light"/>
+        </w:rPr>
+      </w:pPr>
+      <w:bookmarkStart w:id="12" w:name="_Toc208420823"/>
+      <w:r>
+        <w:rPr>
+          <w:rFonts w:ascii="Muli Light" w:hAnsi="Muli Light"/>
+        </w:rPr>
+        <w:t>S</w:t>
+      </w:r>
+      <w:r>
+        <w:rPr>
+          <w:rFonts w:ascii="Muli Light" w:hAnsi="Muli Light"/>
+        </w:rPr>
+        <w:t>uposições</w:t>
+      </w:r>
+      <w:bookmarkEnd w:id="12"/>
+      <w:r>
+        <w:rPr>
+          <w:rFonts w:ascii="Muli Light" w:hAnsi="Muli Light"/>
+        </w:rPr>
         <w:t xml:space="preserve">  </w:t>
       </w:r>
     </w:p>
@@ -2905,12 +3119,24 @@
       <w:pPr>
         <w:pStyle w:val="Ttulo1"/>
         <w:jc w:val="left"/>
-      </w:pPr>
-      <w:bookmarkStart w:id="12" w:name="_Toc208314336"/>
-      <w:r>
-        <w:t>ITENS FORA DO ESCOPO</w:t>
-      </w:r>
-      <w:bookmarkEnd w:id="12"/>
+        <w:rPr>
+          <w:rFonts w:ascii="Muli Light" w:hAnsi="Muli Light"/>
+        </w:rPr>
+      </w:pPr>
+      <w:bookmarkStart w:id="13" w:name="_Toc208420824"/>
+      <w:r>
+        <w:rPr>
+          <w:rFonts w:ascii="Muli Light" w:hAnsi="Muli Light"/>
+        </w:rPr>
+        <w:t>I</w:t>
+      </w:r>
+      <w:r>
+        <w:rPr>
+          <w:rFonts w:ascii="Muli Light" w:hAnsi="Muli Light"/>
+        </w:rPr>
+        <w:t>tens fora do escopo</w:t>
+      </w:r>
+      <w:bookmarkEnd w:id="13"/>
     </w:p>
     <w:p>
       <w:pPr>
@@ -2998,6 +3224,7 @@
         <w:docPartUnique/>
       </w:docPartObj>
     </w:sdtPr>
+    <w:sdtEndPr/>
     <w:sdtContent>
       <w:p>
         <w:pPr>
@@ -3033,6 +3260,7 @@
             <w:dataBinding w:prefixMappings="xmlns:ns0='http://purl.org/dc/elements/1.1/' xmlns:ns1='http://schemas.openxmlformats.org/package/2006/metadata/core-properties' " w:xpath="/ns1:coreProperties[1]/ns0:title[1]" w:storeItemID="{6C3C8BC8-F283-45AE-878A-BAB7291924A1}"/>
             <w:text/>
           </w:sdtPr>
+          <w:sdtEndPr/>
           <w:sdtContent>
             <w:r>
               <w:rPr>
@@ -3063,6 +3291,7 @@
           <w:docPartUnique/>
         </w:docPartObj>
       </w:sdtPr>
+      <w:sdtEndPr/>
       <w:sdtContent>
         <w:sdt>
           <w:sdtPr>
@@ -3072,6 +3301,7 @@
               <w:docPartUnique/>
             </w:docPartObj>
           </w:sdtPr>
+          <w:sdtEndPr/>
           <w:sdtContent>
             <w:r>
               <w:t xml:space="preserve">Página </w:t>
@@ -6179,7 +6409,7 @@
     <w:sig w:usb0="00000000" w:usb1="10000000" w:usb2="00000000" w:usb3="00000000" w:csb0="80000000" w:csb1="00000000"/>
   </w:font>
   <w:font w:name="Muli Bold">
-    <w:altName w:val="Muli"/>
+    <w:altName w:val="Courier New"/>
     <w:panose1 w:val="00000800000000000000"/>
     <w:charset w:val="4D"/>
     <w:family w:val="auto"/>
@@ -6187,6 +6417,7 @@
     <w:sig w:usb0="A00000EF" w:usb1="4000204B" w:usb2="00000000" w:usb3="00000000" w:csb0="00000093" w:csb1="00000000"/>
   </w:font>
   <w:font w:name="Muli Light">
+    <w:altName w:val="Calibri"/>
     <w:panose1 w:val="00000400000000000000"/>
     <w:charset w:val="00"/>
     <w:family w:val="auto"/>
@@ -6229,11 +6460,12 @@
     <w:sig w:usb0="E00006FF" w:usb1="420024FF" w:usb2="02000000" w:usb3="00000000" w:csb0="0000019F" w:csb1="00000000"/>
   </w:font>
   <w:font w:name="Muli">
+    <w:altName w:val="Cambria"/>
     <w:panose1 w:val="00000800000000000000"/>
     <w:charset w:val="00"/>
     <w:family w:val="auto"/>
     <w:pitch w:val="variable"/>
-    <w:sig w:usb0="20000007" w:usb1="00000001" w:usb2="00000000" w:usb3="00000000" w:csb0="00000193" w:csb1="00000000"/>
+    <w:sig w:usb0="A00000EF" w:usb1="4000204B" w:usb2="00000000" w:usb3="00000000" w:csb0="00000193" w:csb1="00000000"/>
   </w:font>
   <w:font w:name="MS Mincho">
     <w:altName w:val="ＭＳ 明朝"/>
@@ -6250,14 +6482,12 @@
     <w:sig w:usb0="20000287" w:usb1="00000003" w:usb2="00000000" w:usb3="00000000" w:csb0="0000019F" w:csb1="00000000"/>
   </w:font>
   <w:font w:name="Yu Mincho">
-    <w:altName w:val="游明朝"/>
     <w:charset w:val="80"/>
     <w:family w:val="roman"/>
     <w:pitch w:val="variable"/>
     <w:sig w:usb0="800002E7" w:usb1="2AC7FCFF" w:usb2="00000012" w:usb3="00000000" w:csb0="0002009F" w:csb1="00000000"/>
   </w:font>
   <w:font w:name="Yu Gothic Light">
-    <w:altName w:val="游ゴシック Light"/>
     <w:panose1 w:val="020B0300000000000000"/>
     <w:charset w:val="80"/>
     <w:family w:val="swiss"/>
@@ -6346,6 +6576,7 @@
     <w:rsid w:val="00BD6CE0"/>
     <w:rsid w:val="00BE0BF0"/>
     <w:rsid w:val="00C03F3A"/>
+    <w:rsid w:val="00D65BA8"/>
     <w:rsid w:val="00E509FE"/>
     <w:rsid w:val="00E63413"/>
     <w:rsid w:val="00EA5B71"/>
@@ -7036,10 +7267,6 @@
 </file>
 
 <file path=customXml/item2.xml><?xml version="1.0" encoding="utf-8"?>
-<b:Sources xmlns:b="http://schemas.openxmlformats.org/officeDocument/2006/bibliography" xmlns="http://schemas.openxmlformats.org/officeDocument/2006/bibliography" SelectedStyle="\APASixthEditionOfficeOnline.xsl" StyleName="APA" Version="6"/>
-</file>
-
-<file path=customXml/item3.xml><?xml version="1.0" encoding="utf-8"?>
 <p:properties xmlns:p="http://schemas.microsoft.com/office/2006/metadata/properties" xmlns:xsi="http://www.w3.org/2001/XMLSchema-instance" xmlns:pc="http://schemas.microsoft.com/office/infopath/2007/PartnerControls">
   <documentManagement>
     <lcf76f155ced4ddcb4097134ff3c332f xmlns="3cbef32c-fe83-4683-9c32-eda6bcb10c3e">
@@ -7050,16 +7277,11 @@
 </p:properties>
 </file>
 
-<file path=customXml/item4.xml><?xml version="1.0" encoding="utf-8"?>
-<?mso-contentType ?>
-<FormTemplates xmlns="http://schemas.microsoft.com/sharepoint/v3/contenttype/forms">
-  <Display>DocumentLibraryForm</Display>
-  <Edit>DocumentLibraryForm</Edit>
-  <New>DocumentLibraryForm</New>
-</FormTemplates>
+<file path=customXml/item3.xml><?xml version="1.0" encoding="utf-8"?>
+<b:Sources xmlns:b="http://schemas.openxmlformats.org/officeDocument/2006/bibliography" xmlns="http://schemas.openxmlformats.org/officeDocument/2006/bibliography" SelectedStyle="\APASixthEditionOfficeOnline.xsl" StyleName="APA" Version="6"/>
 </file>
 
-<file path=customXml/item5.xml><?xml version="1.0" encoding="utf-8"?>
+<file path=customXml/item4.xml><?xml version="1.0" encoding="utf-8"?>
 <ct:contentTypeSchema xmlns:ct="http://schemas.microsoft.com/office/2006/metadata/contentType" xmlns:ma="http://schemas.microsoft.com/office/2006/metadata/properties/metaAttributes" ct:_="" ma:_="" ma:contentTypeName="Documento" ma:contentTypeID="0x010100FA5CEF9D59FE3E4ABA38AA2C0635A10B" ma:contentTypeVersion="12" ma:contentTypeDescription="Crie um novo documento." ma:contentTypeScope="" ma:versionID="c3ec8e21dcd8dfa8f204f6443314fb73">
   <xsd:schema xmlns:xsd="http://www.w3.org/2001/XMLSchema" xmlns:xs="http://www.w3.org/2001/XMLSchema" xmlns:p="http://schemas.microsoft.com/office/2006/metadata/properties" xmlns:ns2="3cbef32c-fe83-4683-9c32-eda6bcb10c3e" xmlns:ns3="bf8531da-6d6c-454d-bc85-dcd06c839598" targetNamespace="http://schemas.microsoft.com/office/2006/metadata/properties" ma:root="true" ma:fieldsID="4b8c20fdb08087b2469bb1acbc60a8a9" ns2:_="" ns3:_="">
     <xsd:import namespace="3cbef32c-fe83-4683-9c32-eda6bcb10c3e"/>
@@ -7260,6 +7482,15 @@
 </ct:contentTypeSchema>
 </file>
 
+<file path=customXml/item5.xml><?xml version="1.0" encoding="utf-8"?>
+<?mso-contentType ?>
+<FormTemplates xmlns="http://schemas.microsoft.com/sharepoint/v3/contenttype/forms">
+  <Display>DocumentLibraryForm</Display>
+  <Edit>DocumentLibraryForm</Edit>
+  <New>DocumentLibraryForm</New>
+</FormTemplates>
+</file>
+
 <file path=customXml/itemProps1.xml><?xml version="1.0" encoding="utf-8"?>
 <ds:datastoreItem xmlns:ds="http://schemas.openxmlformats.org/officeDocument/2006/customXml" ds:itemID="{55AF091B-3C7A-41E3-B477-F2FDAA23CFDA}">
   <ds:schemaRefs>
@@ -7269,14 +7500,6 @@
 </file>
 
 <file path=customXml/itemProps2.xml><?xml version="1.0" encoding="utf-8"?>
-<ds:datastoreItem xmlns:ds="http://schemas.openxmlformats.org/officeDocument/2006/customXml" ds:itemID="{69A4ADA5-B71C-44A0-964E-86CC7404FE4A}">
-  <ds:schemaRefs>
-    <ds:schemaRef ds:uri="http://schemas.openxmlformats.org/officeDocument/2006/bibliography"/>
-  </ds:schemaRefs>
-</ds:datastoreItem>
-</file>
-
-<file path=customXml/itemProps3.xml><?xml version="1.0" encoding="utf-8"?>
 <ds:datastoreItem xmlns:ds="http://schemas.openxmlformats.org/officeDocument/2006/customXml" ds:itemID="{9867EA1C-7981-4B81-A2C7-25BAC4832E1B}">
   <ds:schemaRefs>
     <ds:schemaRef ds:uri="http://schemas.microsoft.com/office/2006/metadata/properties"/>
@@ -7287,15 +7510,15 @@
 </ds:datastoreItem>
 </file>
 
-<file path=customXml/itemProps4.xml><?xml version="1.0" encoding="utf-8"?>
-<ds:datastoreItem xmlns:ds="http://schemas.openxmlformats.org/officeDocument/2006/customXml" ds:itemID="{551404A3-CAF3-4D21-AFF4-E467D51FA121}">
+<file path=customXml/itemProps3.xml><?xml version="1.0" encoding="utf-8"?>
+<ds:datastoreItem xmlns:ds="http://schemas.openxmlformats.org/officeDocument/2006/customXml" ds:itemID="{69A4ADA5-B71C-44A0-964E-86CC7404FE4A}">
   <ds:schemaRefs>
-    <ds:schemaRef ds:uri="http://schemas.microsoft.com/sharepoint/v3/contenttype/forms"/>
+    <ds:schemaRef ds:uri="http://schemas.openxmlformats.org/officeDocument/2006/bibliography"/>
   </ds:schemaRefs>
 </ds:datastoreItem>
 </file>
 
-<file path=customXml/itemProps5.xml><?xml version="1.0" encoding="utf-8"?>
+<file path=customXml/itemProps4.xml><?xml version="1.0" encoding="utf-8"?>
 <ds:datastoreItem xmlns:ds="http://schemas.openxmlformats.org/officeDocument/2006/customXml" ds:itemID="{D23547AD-936A-444F-9985-D75F11A7BD43}">
   <ds:schemaRefs>
     <ds:schemaRef ds:uri="http://schemas.microsoft.com/office/2006/metadata/contentType"/>
@@ -7312,4 +7535,12 @@
     <ds:schemaRef ds:uri="http://schemas.microsoft.com/internal/obd"/>
   </ds:schemaRefs>
 </ds:datastoreItem>
+</file>
+
+<file path=customXml/itemProps5.xml><?xml version="1.0" encoding="utf-8"?>
+<ds:datastoreItem xmlns:ds="http://schemas.openxmlformats.org/officeDocument/2006/customXml" ds:itemID="{551404A3-CAF3-4D21-AFF4-E467D51FA121}">
+  <ds:schemaRefs>
+    <ds:schemaRef ds:uri="http://schemas.microsoft.com/sharepoint/v3/contenttype/forms"/>
+  </ds:schemaRefs>
+</ds:datastoreItem>
 </file>
</xml_diff>

<commit_message>
refactor: ajustar formatação do template para consistência e legibilidade
</commit_message>
<xml_diff>
--- a/template.docx
+++ b/template.docx
@@ -2663,11 +2663,6 @@
     </w:p>
     <w:p>
       <w:pPr>
-        <w:pStyle w:val="PargrafodaLista"/>
-        <w:numPr>
-          <w:ilvl w:val="0"/>
-          <w:numId w:val="32"/>
-        </w:numPr>
         <w:jc w:val="left"/>
       </w:pPr>
       <w:r>
@@ -2724,9 +2719,7 @@
     <w:p>
       <w:pPr>
         <w:pStyle w:val="Ttulo2"/>
-        <w:ind w:left="0" w:firstLine="0"/>
-      </w:pPr>
-      <w:bookmarkStart w:id="8" w:name="_Toc208420819"/>
+      </w:pPr>
       <w:proofErr w:type="gramStart"/>
       <w:r>
         <w:t xml:space="preserve">{{ </w:t>
@@ -2750,136 +2743,125 @@
       <w:proofErr w:type="gramEnd"/>
       <w:r>
         <w:t>}</w:t>
+      </w:r>
+    </w:p>
+    <w:p>
+      <w:pPr>
+        <w:jc w:val="left"/>
+      </w:pPr>
+      <w:r>
+        <w:t>{% for item in etapa.itens %}</w:t>
+      </w:r>
+    </w:p>
+    <w:p>
+      <w:pPr>
+        <w:jc w:val="left"/>
+      </w:pPr>
+      <w:proofErr w:type="gramStart"/>
+      <w:r>
+        <w:t>{{ item</w:t>
+      </w:r>
+      <w:proofErr w:type="gramEnd"/>
+      <w:r>
+        <w:t xml:space="preserve"> }}</w:t>
+      </w:r>
+    </w:p>
+    <w:p>
+      <w:pPr>
+        <w:jc w:val="left"/>
+      </w:pPr>
+      <w:r>
+        <w:t xml:space="preserve">{% </w:t>
+      </w:r>
+      <w:proofErr w:type="spellStart"/>
+      <w:r>
+        <w:t>endfor</w:t>
+      </w:r>
+      <w:proofErr w:type="spellEnd"/>
+      <w:r>
+        <w:t xml:space="preserve"> %}</w:t>
+      </w:r>
+    </w:p>
+    <w:p>
+      <w:pPr>
+        <w:jc w:val="left"/>
+      </w:pPr>
+      <w:r>
+        <w:t xml:space="preserve">{% </w:t>
+      </w:r>
+      <w:proofErr w:type="spellStart"/>
+      <w:r>
+        <w:t>endfor</w:t>
+      </w:r>
+      <w:proofErr w:type="spellEnd"/>
+      <w:r>
+        <w:t xml:space="preserve"> %}</w:t>
+      </w:r>
+    </w:p>
+    <w:p>
+      <w:pPr>
+        <w:pStyle w:val="Ttulo1"/>
+        <w:jc w:val="left"/>
+        <w:rPr>
+          <w:rFonts w:ascii="Muli Light" w:hAnsi="Muli Light"/>
+        </w:rPr>
+      </w:pPr>
+      <w:bookmarkStart w:id="8" w:name="_Toc208420820"/>
+      <w:r>
+        <w:rPr>
+          <w:rFonts w:ascii="Muli Light" w:hAnsi="Muli Light"/>
+        </w:rPr>
+        <w:t>E</w:t>
+      </w:r>
+      <w:r>
+        <w:rPr>
+          <w:rFonts w:ascii="Muli Light" w:hAnsi="Muli Light"/>
+        </w:rPr>
+        <w:t>scopo das atividades</w:t>
       </w:r>
       <w:bookmarkEnd w:id="8"/>
     </w:p>
     <w:p>
       <w:pPr>
         <w:jc w:val="left"/>
-        <w:rPr>
-          <w:lang w:val="en-US"/>
-        </w:rPr>
-      </w:pPr>
-      <w:r>
-        <w:rPr>
-          <w:lang w:val="en-US"/>
-        </w:rPr>
-        <w:t xml:space="preserve">{% for </w:t>
-      </w:r>
-      <w:proofErr w:type="gramStart"/>
-      <w:r>
-        <w:rPr>
-          <w:lang w:val="en-US"/>
-        </w:rPr>
-        <w:t>item</w:t>
-      </w:r>
-      <w:proofErr w:type="gramEnd"/>
-      <w:r>
-        <w:rPr>
-          <w:lang w:val="en-US"/>
-        </w:rPr>
-        <w:t xml:space="preserve"> in </w:t>
+      </w:pPr>
+      <w:r>
+        <w:t>{{</w:t>
       </w:r>
       <w:proofErr w:type="spellStart"/>
-      <w:proofErr w:type="gramStart"/>
-      <w:r>
-        <w:rPr>
-          <w:lang w:val="en-US"/>
-        </w:rPr>
-        <w:t>etapa.itens</w:t>
+      <w:r>
+        <w:t>escopoDeAtividades</w:t>
       </w:r>
       <w:proofErr w:type="spellEnd"/>
-      <w:proofErr w:type="gramEnd"/>
-      <w:r>
-        <w:rPr>
-          <w:lang w:val="en-US"/>
-        </w:rPr>
-        <w:t xml:space="preserve"> %}</w:t>
+      <w:r>
+        <w:t>}}</w:t>
       </w:r>
     </w:p>
     <w:p>
       <w:pPr>
-        <w:pStyle w:val="PargrafodaLista"/>
-        <w:numPr>
-          <w:ilvl w:val="0"/>
-          <w:numId w:val="31"/>
-        </w:numPr>
-        <w:jc w:val="left"/>
-      </w:pPr>
-      <w:proofErr w:type="gramStart"/>
-      <w:r>
-        <w:t>{{ item</w:t>
-      </w:r>
-      <w:proofErr w:type="gramEnd"/>
-      <w:r>
-        <w:t xml:space="preserve"> }}</w:t>
-      </w:r>
-    </w:p>
-    <w:p>
-      <w:pPr>
-        <w:jc w:val="left"/>
-        <w:rPr>
-          <w:u w:val="single"/>
-        </w:rPr>
-      </w:pPr>
-      <w:r>
-        <w:t xml:space="preserve">{% </w:t>
-      </w:r>
-      <w:proofErr w:type="spellStart"/>
-      <w:r>
-        <w:t>endfor</w:t>
-      </w:r>
-      <w:proofErr w:type="spellEnd"/>
-      <w:r>
-        <w:t xml:space="preserve"> %}</w:t>
-      </w:r>
-    </w:p>
-    <w:p>
-      <w:pPr>
-        <w:jc w:val="left"/>
-      </w:pPr>
-      <w:r>
-        <w:t xml:space="preserve">{% </w:t>
-      </w:r>
-      <w:proofErr w:type="spellStart"/>
-      <w:r>
-        <w:t>endfor</w:t>
-      </w:r>
-      <w:proofErr w:type="spellEnd"/>
-      <w:r>
-        <w:t xml:space="preserve"> %}</w:t>
-      </w:r>
-    </w:p>
-    <w:p>
-      <w:pPr>
         <w:pStyle w:val="Ttulo1"/>
         <w:jc w:val="left"/>
         <w:rPr>
           <w:rFonts w:ascii="Muli Light" w:hAnsi="Muli Light"/>
         </w:rPr>
       </w:pPr>
-      <w:bookmarkStart w:id="9" w:name="_Toc208420820"/>
+      <w:bookmarkStart w:id="9" w:name="_Toc208420821"/>
       <w:r>
         <w:rPr>
           <w:rFonts w:ascii="Muli Light" w:hAnsi="Muli Light"/>
         </w:rPr>
-        <w:t>E</w:t>
+        <w:t>P</w:t>
       </w:r>
       <w:r>
         <w:rPr>
           <w:rFonts w:ascii="Muli Light" w:hAnsi="Muli Light"/>
         </w:rPr>
-        <w:t>scopo das atividades</w:t>
+        <w:t>remissa para execução dos serviços</w:t>
       </w:r>
       <w:bookmarkEnd w:id="9"/>
     </w:p>
     <w:p>
       <w:pPr>
-        <w:pStyle w:val="PargrafodaLista"/>
-        <w:numPr>
-          <w:ilvl w:val="0"/>
-          <w:numId w:val="31"/>
-        </w:numPr>
         <w:jc w:val="left"/>
       </w:pPr>
       <w:r>
@@ -2887,7 +2869,7 @@
       </w:r>
       <w:proofErr w:type="spellStart"/>
       <w:r>
-        <w:t>escopoDeAtividades</w:t>
+        <w:t>premissasExecucao</w:t>
       </w:r>
       <w:proofErr w:type="spellEnd"/>
       <w:r>
@@ -2902,241 +2884,237 @@
           <w:rFonts w:ascii="Muli Light" w:hAnsi="Muli Light"/>
         </w:rPr>
       </w:pPr>
-      <w:bookmarkStart w:id="10" w:name="_Toc208420821"/>
+      <w:bookmarkStart w:id="10" w:name="_Toc208420822"/>
       <w:r>
         <w:rPr>
           <w:rFonts w:ascii="Muli Light" w:hAnsi="Muli Light"/>
         </w:rPr>
-        <w:t>P</w:t>
+        <w:t>C</w:t>
       </w:r>
       <w:r>
         <w:rPr>
           <w:rFonts w:ascii="Muli Light" w:hAnsi="Muli Light"/>
         </w:rPr>
-        <w:t>remissa para execução dos serviços</w:t>
+        <w:t>ronograma macro</w:t>
       </w:r>
       <w:bookmarkEnd w:id="10"/>
     </w:p>
     <w:p>
       <w:pPr>
-        <w:pStyle w:val="PargrafodaLista"/>
-        <w:numPr>
-          <w:ilvl w:val="0"/>
-          <w:numId w:val="31"/>
-        </w:numPr>
         <w:jc w:val="left"/>
-      </w:pPr>
-      <w:r>
-        <w:t>{{</w:t>
+        <w:rPr>
+          <w:lang w:val="en-US"/>
+        </w:rPr>
+      </w:pPr>
+      <w:r>
+        <w:rPr>
+          <w:lang w:val="en-US"/>
+        </w:rPr>
+        <w:t xml:space="preserve">{% for item in </w:t>
       </w:r>
       <w:proofErr w:type="spellStart"/>
       <w:r>
-        <w:t>premissasExecucao</w:t>
+        <w:rPr>
+          <w:lang w:val="en-US"/>
+        </w:rPr>
+        <w:t>cronogramaMacro</w:t>
       </w:r>
       <w:proofErr w:type="spellEnd"/>
       <w:r>
-        <w:t>}}</w:t>
+        <w:rPr>
+          <w:lang w:val="en-US"/>
+        </w:rPr>
+        <w:t xml:space="preserve"> %}</w:t>
       </w:r>
     </w:p>
     <w:p>
       <w:pPr>
+        <w:jc w:val="left"/>
+        <w:rPr>
+          <w:lang w:val="en-US"/>
+        </w:rPr>
+      </w:pPr>
+      <w:proofErr w:type="gramStart"/>
+      <w:r>
+        <w:rPr>
+          <w:lang w:val="en-US"/>
+        </w:rPr>
+        <w:t xml:space="preserve">{{ </w:t>
+      </w:r>
+      <w:proofErr w:type="spellStart"/>
+      <w:r>
+        <w:rPr>
+          <w:lang w:val="en-US"/>
+        </w:rPr>
+        <w:t>item</w:t>
+      </w:r>
+      <w:proofErr w:type="gramEnd"/>
+      <w:r>
+        <w:rPr>
+          <w:lang w:val="en-US"/>
+        </w:rPr>
+        <w:t>.</w:t>
+      </w:r>
+      <w:proofErr w:type="gramStart"/>
+      <w:r>
+        <w:rPr>
+          <w:lang w:val="en-US"/>
+        </w:rPr>
+        <w:t>titulo</w:t>
+      </w:r>
+      <w:proofErr w:type="spellEnd"/>
+      <w:r>
+        <w:rPr>
+          <w:lang w:val="en-US"/>
+        </w:rPr>
+        <w:t xml:space="preserve"> }</w:t>
+      </w:r>
+      <w:proofErr w:type="gramEnd"/>
+      <w:r>
+        <w:rPr>
+          <w:lang w:val="en-US"/>
+        </w:rPr>
+        <w:t xml:space="preserve">}: </w:t>
+      </w:r>
+      <w:proofErr w:type="gramStart"/>
+      <w:r>
+        <w:rPr>
+          <w:lang w:val="en-US"/>
+        </w:rPr>
+        <w:t xml:space="preserve">{{ </w:t>
+      </w:r>
+      <w:proofErr w:type="spellStart"/>
+      <w:r>
+        <w:rPr>
+          <w:lang w:val="en-US"/>
+        </w:rPr>
+        <w:t>item</w:t>
+      </w:r>
+      <w:proofErr w:type="gramEnd"/>
+      <w:r>
+        <w:rPr>
+          <w:lang w:val="en-US"/>
+        </w:rPr>
+        <w:t>.</w:t>
+      </w:r>
+      <w:proofErr w:type="gramStart"/>
+      <w:r>
+        <w:rPr>
+          <w:lang w:val="en-US"/>
+        </w:rPr>
+        <w:t>descricao</w:t>
+      </w:r>
+      <w:proofErr w:type="spellEnd"/>
+      <w:r>
+        <w:rPr>
+          <w:lang w:val="en-US"/>
+        </w:rPr>
+        <w:t xml:space="preserve"> }</w:t>
+      </w:r>
+      <w:proofErr w:type="gramEnd"/>
+      <w:r>
+        <w:rPr>
+          <w:lang w:val="en-US"/>
+        </w:rPr>
+        <w:t>}</w:t>
+      </w:r>
+    </w:p>
+    <w:p>
+      <w:pPr>
+        <w:jc w:val="left"/>
+        <w:rPr>
+          <w:u w:val="single"/>
+          <w:lang w:val="en-US"/>
+        </w:rPr>
+      </w:pPr>
+      <w:r>
+        <w:rPr>
+          <w:lang w:val="en-US"/>
+        </w:rPr>
+        <w:t xml:space="preserve">{% </w:t>
+      </w:r>
+      <w:proofErr w:type="spellStart"/>
+      <w:r>
+        <w:rPr>
+          <w:lang w:val="en-US"/>
+        </w:rPr>
+        <w:t>endfor</w:t>
+      </w:r>
+      <w:proofErr w:type="spellEnd"/>
+      <w:r>
+        <w:rPr>
+          <w:lang w:val="en-US"/>
+        </w:rPr>
+        <w:t xml:space="preserve"> %}</w:t>
+      </w:r>
+    </w:p>
+    <w:p>
+      <w:pPr>
         <w:pStyle w:val="Ttulo1"/>
         <w:jc w:val="left"/>
         <w:rPr>
           <w:rFonts w:ascii="Muli Light" w:hAnsi="Muli Light"/>
         </w:rPr>
       </w:pPr>
-      <w:bookmarkStart w:id="11" w:name="_Toc208420822"/>
+      <w:bookmarkStart w:id="11" w:name="_Toc208420823"/>
       <w:r>
         <w:rPr>
           <w:rFonts w:ascii="Muli Light" w:hAnsi="Muli Light"/>
         </w:rPr>
-        <w:t>C</w:t>
+        <w:t>S</w:t>
       </w:r>
       <w:r>
         <w:rPr>
           <w:rFonts w:ascii="Muli Light" w:hAnsi="Muli Light"/>
         </w:rPr>
-        <w:t>ronograma macro</w:t>
+        <w:t>uposições</w:t>
       </w:r>
       <w:bookmarkEnd w:id="11"/>
+      <w:r>
+        <w:rPr>
+          <w:rFonts w:ascii="Muli Light" w:hAnsi="Muli Light"/>
+        </w:rPr>
+        <w:t xml:space="preserve">  </w:t>
+      </w:r>
     </w:p>
     <w:p>
       <w:pPr>
         <w:jc w:val="left"/>
-        <w:rPr>
-          <w:lang w:val="en-US"/>
-        </w:rPr>
-      </w:pPr>
-      <w:r>
-        <w:rPr>
-          <w:lang w:val="en-US"/>
-        </w:rPr>
-        <w:t xml:space="preserve">{% for item in </w:t>
+      </w:pPr>
+      <w:r>
+        <w:t>{{</w:t>
       </w:r>
       <w:proofErr w:type="spellStart"/>
       <w:r>
-        <w:rPr>
-          <w:lang w:val="en-US"/>
-        </w:rPr>
-        <w:t>cronogramaMacro</w:t>
+        <w:t>suposicoes</w:t>
       </w:r>
       <w:proofErr w:type="spellEnd"/>
       <w:r>
-        <w:rPr>
-          <w:lang w:val="en-US"/>
-        </w:rPr>
-        <w:t xml:space="preserve"> %}</w:t>
+        <w:t>}}</w:t>
       </w:r>
     </w:p>
     <w:p>
       <w:pPr>
-        <w:pStyle w:val="PargrafodaLista"/>
-        <w:numPr>
-          <w:ilvl w:val="0"/>
-          <w:numId w:val="31"/>
-        </w:numPr>
-        <w:jc w:val="left"/>
-        <w:rPr>
-          <w:lang w:val="en-US"/>
-        </w:rPr>
-      </w:pPr>
-      <w:r>
-        <w:rPr>
-          <w:lang w:val="en-US"/>
-        </w:rPr>
-        <w:t xml:space="preserve">{{ </w:t>
-      </w:r>
-      <w:proofErr w:type="spellStart"/>
-      <w:r>
-        <w:rPr>
-          <w:lang w:val="en-US"/>
-        </w:rPr>
-        <w:t>item.titulo</w:t>
-      </w:r>
-      <w:proofErr w:type="spellEnd"/>
-      <w:r>
-        <w:rPr>
-          <w:lang w:val="en-US"/>
-        </w:rPr>
-        <w:t xml:space="preserve"> }}: {{ </w:t>
-      </w:r>
-      <w:proofErr w:type="spellStart"/>
-      <w:r>
-        <w:rPr>
-          <w:lang w:val="en-US"/>
-        </w:rPr>
-        <w:t>item.descricao</w:t>
-      </w:r>
-      <w:proofErr w:type="spellEnd"/>
-      <w:r>
-        <w:rPr>
-          <w:lang w:val="en-US"/>
-        </w:rPr>
-        <w:t xml:space="preserve"> }}</w:t>
-      </w:r>
-    </w:p>
-    <w:p>
-      <w:pPr>
-        <w:jc w:val="left"/>
-        <w:rPr>
-          <w:u w:val="single"/>
-          <w:lang w:val="en-US"/>
-        </w:rPr>
-      </w:pPr>
-      <w:r>
-        <w:rPr>
-          <w:lang w:val="en-US"/>
-        </w:rPr>
-        <w:t xml:space="preserve">{% </w:t>
-      </w:r>
-      <w:proofErr w:type="spellStart"/>
-      <w:r>
-        <w:rPr>
-          <w:lang w:val="en-US"/>
-        </w:rPr>
-        <w:t>endfor</w:t>
-      </w:r>
-      <w:proofErr w:type="spellEnd"/>
-      <w:r>
-        <w:rPr>
-          <w:lang w:val="en-US"/>
-        </w:rPr>
-        <w:t xml:space="preserve"> %}</w:t>
-      </w:r>
-    </w:p>
-    <w:p>
-      <w:pPr>
         <w:pStyle w:val="Ttulo1"/>
         <w:jc w:val="left"/>
         <w:rPr>
           <w:rFonts w:ascii="Muli Light" w:hAnsi="Muli Light"/>
         </w:rPr>
       </w:pPr>
-      <w:bookmarkStart w:id="12" w:name="_Toc208420823"/>
+      <w:bookmarkStart w:id="12" w:name="_Toc208420824"/>
       <w:r>
         <w:rPr>
           <w:rFonts w:ascii="Muli Light" w:hAnsi="Muli Light"/>
         </w:rPr>
-        <w:t>S</w:t>
+        <w:t>I</w:t>
       </w:r>
       <w:r>
         <w:rPr>
           <w:rFonts w:ascii="Muli Light" w:hAnsi="Muli Light"/>
         </w:rPr>
-        <w:t>uposições</w:t>
+        <w:t>tens fora do escopo</w:t>
       </w:r>
       <w:bookmarkEnd w:id="12"/>
-      <w:r>
-        <w:rPr>
-          <w:rFonts w:ascii="Muli Light" w:hAnsi="Muli Light"/>
-        </w:rPr>
-        <w:t xml:space="preserve">  </w:t>
-      </w:r>
-    </w:p>
-    <w:p>
-      <w:pPr>
-        <w:pStyle w:val="PargrafodaLista"/>
-        <w:numPr>
-          <w:ilvl w:val="0"/>
-          <w:numId w:val="31"/>
-        </w:numPr>
-        <w:jc w:val="left"/>
-      </w:pPr>
-      <w:r>
-        <w:t>{{</w:t>
-      </w:r>
-      <w:proofErr w:type="spellStart"/>
-      <w:r>
-        <w:t>suposicoes</w:t>
-      </w:r>
-      <w:proofErr w:type="spellEnd"/>
-      <w:r>
-        <w:t>}}</w:t>
-      </w:r>
-    </w:p>
-    <w:p>
-      <w:pPr>
-        <w:pStyle w:val="Ttulo1"/>
-        <w:jc w:val="left"/>
-        <w:rPr>
-          <w:rFonts w:ascii="Muli Light" w:hAnsi="Muli Light"/>
-        </w:rPr>
-      </w:pPr>
-      <w:bookmarkStart w:id="13" w:name="_Toc208420824"/>
-      <w:r>
-        <w:rPr>
-          <w:rFonts w:ascii="Muli Light" w:hAnsi="Muli Light"/>
-        </w:rPr>
-        <w:t>I</w:t>
-      </w:r>
-      <w:r>
-        <w:rPr>
-          <w:rFonts w:ascii="Muli Light" w:hAnsi="Muli Light"/>
-        </w:rPr>
-        <w:t>tens fora do escopo</w:t>
-      </w:r>
-      <w:bookmarkEnd w:id="13"/>
     </w:p>
     <w:p>
       <w:pPr>
@@ -3881,6 +3859,92 @@
     </w:lvl>
   </w:abstractNum>
   <w:abstractNum w:abstractNumId="3" w15:restartNumberingAfterBreak="0">
+    <w:nsid w:val="1C437E5C"/>
+    <w:multiLevelType w:val="hybridMultilevel"/>
+    <w:tmpl w:val="DA7A02F6"/>
+    <w:lvl w:ilvl="0" w:tplc="0416000F">
+      <w:start w:val="1"/>
+      <w:numFmt w:val="decimal"/>
+      <w:lvlText w:val="%1."/>
+      <w:lvlJc w:val="left"/>
+      <w:pPr>
+        <w:ind w:left="720" w:hanging="360"/>
+      </w:pPr>
+    </w:lvl>
+    <w:lvl w:ilvl="1" w:tplc="04160019" w:tentative="1">
+      <w:start w:val="1"/>
+      <w:numFmt w:val="lowerLetter"/>
+      <w:lvlText w:val="%2."/>
+      <w:lvlJc w:val="left"/>
+      <w:pPr>
+        <w:ind w:left="1440" w:hanging="360"/>
+      </w:pPr>
+    </w:lvl>
+    <w:lvl w:ilvl="2" w:tplc="0416001B" w:tentative="1">
+      <w:start w:val="1"/>
+      <w:numFmt w:val="lowerRoman"/>
+      <w:lvlText w:val="%3."/>
+      <w:lvlJc w:val="right"/>
+      <w:pPr>
+        <w:ind w:left="2160" w:hanging="180"/>
+      </w:pPr>
+    </w:lvl>
+    <w:lvl w:ilvl="3" w:tplc="0416000F" w:tentative="1">
+      <w:start w:val="1"/>
+      <w:numFmt w:val="decimal"/>
+      <w:lvlText w:val="%4."/>
+      <w:lvlJc w:val="left"/>
+      <w:pPr>
+        <w:ind w:left="2880" w:hanging="360"/>
+      </w:pPr>
+    </w:lvl>
+    <w:lvl w:ilvl="4" w:tplc="04160019" w:tentative="1">
+      <w:start w:val="1"/>
+      <w:numFmt w:val="lowerLetter"/>
+      <w:lvlText w:val="%5."/>
+      <w:lvlJc w:val="left"/>
+      <w:pPr>
+        <w:ind w:left="3600" w:hanging="360"/>
+      </w:pPr>
+    </w:lvl>
+    <w:lvl w:ilvl="5" w:tplc="0416001B" w:tentative="1">
+      <w:start w:val="1"/>
+      <w:numFmt w:val="lowerRoman"/>
+      <w:lvlText w:val="%6."/>
+      <w:lvlJc w:val="right"/>
+      <w:pPr>
+        <w:ind w:left="4320" w:hanging="180"/>
+      </w:pPr>
+    </w:lvl>
+    <w:lvl w:ilvl="6" w:tplc="0416000F" w:tentative="1">
+      <w:start w:val="1"/>
+      <w:numFmt w:val="decimal"/>
+      <w:lvlText w:val="%7."/>
+      <w:lvlJc w:val="left"/>
+      <w:pPr>
+        <w:ind w:left="5040" w:hanging="360"/>
+      </w:pPr>
+    </w:lvl>
+    <w:lvl w:ilvl="7" w:tplc="04160019" w:tentative="1">
+      <w:start w:val="1"/>
+      <w:numFmt w:val="lowerLetter"/>
+      <w:lvlText w:val="%8."/>
+      <w:lvlJc w:val="left"/>
+      <w:pPr>
+        <w:ind w:left="5760" w:hanging="360"/>
+      </w:pPr>
+    </w:lvl>
+    <w:lvl w:ilvl="8" w:tplc="0416001B" w:tentative="1">
+      <w:start w:val="1"/>
+      <w:numFmt w:val="lowerRoman"/>
+      <w:lvlText w:val="%9."/>
+      <w:lvlJc w:val="right"/>
+      <w:pPr>
+        <w:ind w:left="6480" w:hanging="180"/>
+      </w:pPr>
+    </w:lvl>
+  </w:abstractNum>
+  <w:abstractNum w:abstractNumId="4" w15:restartNumberingAfterBreak="0">
     <w:nsid w:val="24C60577"/>
     <w:multiLevelType w:val="hybridMultilevel"/>
     <w:tmpl w:val="B61498B4"/>
@@ -3993,7 +4057,7 @@
       </w:rPr>
     </w:lvl>
   </w:abstractNum>
-  <w:abstractNum w:abstractNumId="4" w15:restartNumberingAfterBreak="0">
+  <w:abstractNum w:abstractNumId="5" w15:restartNumberingAfterBreak="0">
     <w:nsid w:val="30963353"/>
     <w:multiLevelType w:val="hybridMultilevel"/>
     <w:tmpl w:val="0A06D2EA"/>
@@ -4107,7 +4171,7 @@
       </w:rPr>
     </w:lvl>
   </w:abstractNum>
-  <w:abstractNum w:abstractNumId="5" w15:restartNumberingAfterBreak="0">
+  <w:abstractNum w:abstractNumId="6" w15:restartNumberingAfterBreak="0">
     <w:nsid w:val="38E272BA"/>
     <w:multiLevelType w:val="multilevel"/>
     <w:tmpl w:val="FDEA8B28"/>
@@ -4220,7 +4284,7 @@
       </w:rPr>
     </w:lvl>
   </w:abstractNum>
-  <w:abstractNum w:abstractNumId="6" w15:restartNumberingAfterBreak="0">
+  <w:abstractNum w:abstractNumId="7" w15:restartNumberingAfterBreak="0">
     <w:nsid w:val="3A464474"/>
     <w:multiLevelType w:val="hybridMultilevel"/>
     <w:tmpl w:val="D3FCE6CC"/>
@@ -4333,7 +4397,7 @@
       </w:rPr>
     </w:lvl>
   </w:abstractNum>
-  <w:abstractNum w:abstractNumId="7" w15:restartNumberingAfterBreak="0">
+  <w:abstractNum w:abstractNumId="8" w15:restartNumberingAfterBreak="0">
     <w:nsid w:val="49191653"/>
     <w:multiLevelType w:val="multilevel"/>
     <w:tmpl w:val="4C54833C"/>
@@ -4482,7 +4546,7 @@
       </w:rPr>
     </w:lvl>
   </w:abstractNum>
-  <w:abstractNum w:abstractNumId="8" w15:restartNumberingAfterBreak="0">
+  <w:abstractNum w:abstractNumId="9" w15:restartNumberingAfterBreak="0">
     <w:nsid w:val="56D14A7F"/>
     <w:multiLevelType w:val="hybridMultilevel"/>
     <w:tmpl w:val="50E4CE8A"/>
@@ -4595,7 +4659,7 @@
       </w:rPr>
     </w:lvl>
   </w:abstractNum>
-  <w:abstractNum w:abstractNumId="9" w15:restartNumberingAfterBreak="0">
+  <w:abstractNum w:abstractNumId="10" w15:restartNumberingAfterBreak="0">
     <w:nsid w:val="581018D1"/>
     <w:multiLevelType w:val="hybridMultilevel"/>
     <w:tmpl w:val="7CE6EF5C"/>
@@ -4708,7 +4772,7 @@
       </w:rPr>
     </w:lvl>
   </w:abstractNum>
-  <w:abstractNum w:abstractNumId="10" w15:restartNumberingAfterBreak="0">
+  <w:abstractNum w:abstractNumId="11" w15:restartNumberingAfterBreak="0">
     <w:nsid w:val="6F6A7720"/>
     <w:multiLevelType w:val="multilevel"/>
     <w:tmpl w:val="CDE09EEC"/>
@@ -4823,7 +4887,7 @@
       </w:rPr>
     </w:lvl>
   </w:abstractNum>
-  <w:abstractNum w:abstractNumId="11" w15:restartNumberingAfterBreak="0">
+  <w:abstractNum w:abstractNumId="12" w15:restartNumberingAfterBreak="0">
     <w:nsid w:val="78367D9D"/>
     <w:multiLevelType w:val="hybridMultilevel"/>
     <w:tmpl w:val="3BCA4164"/>
@@ -4936,7 +5000,93 @@
       </w:rPr>
     </w:lvl>
   </w:abstractNum>
-  <w:abstractNum w:abstractNumId="12" w15:restartNumberingAfterBreak="0">
+  <w:abstractNum w:abstractNumId="13" w15:restartNumberingAfterBreak="0">
+    <w:nsid w:val="7C286DDA"/>
+    <w:multiLevelType w:val="hybridMultilevel"/>
+    <w:tmpl w:val="452C3AB0"/>
+    <w:lvl w:ilvl="0" w:tplc="0416000F">
+      <w:start w:val="1"/>
+      <w:numFmt w:val="decimal"/>
+      <w:lvlText w:val="%1."/>
+      <w:lvlJc w:val="left"/>
+      <w:pPr>
+        <w:ind w:left="720" w:hanging="360"/>
+      </w:pPr>
+    </w:lvl>
+    <w:lvl w:ilvl="1" w:tplc="04160019" w:tentative="1">
+      <w:start w:val="1"/>
+      <w:numFmt w:val="lowerLetter"/>
+      <w:lvlText w:val="%2."/>
+      <w:lvlJc w:val="left"/>
+      <w:pPr>
+        <w:ind w:left="1440" w:hanging="360"/>
+      </w:pPr>
+    </w:lvl>
+    <w:lvl w:ilvl="2" w:tplc="0416001B" w:tentative="1">
+      <w:start w:val="1"/>
+      <w:numFmt w:val="lowerRoman"/>
+      <w:lvlText w:val="%3."/>
+      <w:lvlJc w:val="right"/>
+      <w:pPr>
+        <w:ind w:left="2160" w:hanging="180"/>
+      </w:pPr>
+    </w:lvl>
+    <w:lvl w:ilvl="3" w:tplc="0416000F" w:tentative="1">
+      <w:start w:val="1"/>
+      <w:numFmt w:val="decimal"/>
+      <w:lvlText w:val="%4."/>
+      <w:lvlJc w:val="left"/>
+      <w:pPr>
+        <w:ind w:left="2880" w:hanging="360"/>
+      </w:pPr>
+    </w:lvl>
+    <w:lvl w:ilvl="4" w:tplc="04160019" w:tentative="1">
+      <w:start w:val="1"/>
+      <w:numFmt w:val="lowerLetter"/>
+      <w:lvlText w:val="%5."/>
+      <w:lvlJc w:val="left"/>
+      <w:pPr>
+        <w:ind w:left="3600" w:hanging="360"/>
+      </w:pPr>
+    </w:lvl>
+    <w:lvl w:ilvl="5" w:tplc="0416001B" w:tentative="1">
+      <w:start w:val="1"/>
+      <w:numFmt w:val="lowerRoman"/>
+      <w:lvlText w:val="%6."/>
+      <w:lvlJc w:val="right"/>
+      <w:pPr>
+        <w:ind w:left="4320" w:hanging="180"/>
+      </w:pPr>
+    </w:lvl>
+    <w:lvl w:ilvl="6" w:tplc="0416000F" w:tentative="1">
+      <w:start w:val="1"/>
+      <w:numFmt w:val="decimal"/>
+      <w:lvlText w:val="%7."/>
+      <w:lvlJc w:val="left"/>
+      <w:pPr>
+        <w:ind w:left="5040" w:hanging="360"/>
+      </w:pPr>
+    </w:lvl>
+    <w:lvl w:ilvl="7" w:tplc="04160019" w:tentative="1">
+      <w:start w:val="1"/>
+      <w:numFmt w:val="lowerLetter"/>
+      <w:lvlText w:val="%8."/>
+      <w:lvlJc w:val="left"/>
+      <w:pPr>
+        <w:ind w:left="5760" w:hanging="360"/>
+      </w:pPr>
+    </w:lvl>
+    <w:lvl w:ilvl="8" w:tplc="0416001B" w:tentative="1">
+      <w:start w:val="1"/>
+      <w:numFmt w:val="lowerRoman"/>
+      <w:lvlText w:val="%9."/>
+      <w:lvlJc w:val="right"/>
+      <w:pPr>
+        <w:ind w:left="6480" w:hanging="180"/>
+      </w:pPr>
+    </w:lvl>
+  </w:abstractNum>
+  <w:abstractNum w:abstractNumId="14" w15:restartNumberingAfterBreak="0">
     <w:nsid w:val="7D364918"/>
     <w:multiLevelType w:val="hybridMultilevel"/>
     <w:tmpl w:val="A7B4211A"/>
@@ -5053,40 +5203,40 @@
     <w:abstractNumId w:val="0"/>
   </w:num>
   <w:num w:numId="2" w16cid:durableId="1225065863">
-    <w:abstractNumId w:val="10"/>
+    <w:abstractNumId w:val="11"/>
   </w:num>
   <w:num w:numId="3" w16cid:durableId="2055612857">
-    <w:abstractNumId w:val="4"/>
+    <w:abstractNumId w:val="5"/>
   </w:num>
   <w:num w:numId="4" w16cid:durableId="1853955987">
     <w:abstractNumId w:val="2"/>
   </w:num>
   <w:num w:numId="5" w16cid:durableId="1783259000">
-    <w:abstractNumId w:val="4"/>
+    <w:abstractNumId w:val="5"/>
   </w:num>
   <w:num w:numId="6" w16cid:durableId="561067130">
-    <w:abstractNumId w:val="4"/>
+    <w:abstractNumId w:val="5"/>
   </w:num>
   <w:num w:numId="7" w16cid:durableId="1134368539">
-    <w:abstractNumId w:val="4"/>
+    <w:abstractNumId w:val="5"/>
   </w:num>
   <w:num w:numId="8" w16cid:durableId="358163498">
-    <w:abstractNumId w:val="7"/>
+    <w:abstractNumId w:val="8"/>
   </w:num>
   <w:num w:numId="9" w16cid:durableId="166335116">
-    <w:abstractNumId w:val="4"/>
+    <w:abstractNumId w:val="5"/>
   </w:num>
   <w:num w:numId="10" w16cid:durableId="889652094">
-    <w:abstractNumId w:val="9"/>
+    <w:abstractNumId w:val="10"/>
   </w:num>
   <w:num w:numId="11" w16cid:durableId="1734110963">
-    <w:abstractNumId w:val="10"/>
+    <w:abstractNumId w:val="11"/>
   </w:num>
   <w:num w:numId="12" w16cid:durableId="1328247102">
-    <w:abstractNumId w:val="10"/>
+    <w:abstractNumId w:val="11"/>
   </w:num>
   <w:num w:numId="13" w16cid:durableId="668486636">
-    <w:abstractNumId w:val="10"/>
+    <w:abstractNumId w:val="11"/>
     <w:lvlOverride w:ilvl="0">
       <w:startOverride w:val="4"/>
     </w:lvlOverride>
@@ -5114,13 +5264,13 @@
     </w:lvlOverride>
   </w:num>
   <w:num w:numId="14" w16cid:durableId="390736476">
-    <w:abstractNumId w:val="5"/>
+    <w:abstractNumId w:val="6"/>
   </w:num>
   <w:num w:numId="15" w16cid:durableId="1878737111">
     <w:abstractNumId w:val="1"/>
   </w:num>
   <w:num w:numId="16" w16cid:durableId="1022777592">
-    <w:abstractNumId w:val="10"/>
+    <w:abstractNumId w:val="11"/>
     <w:lvlOverride w:ilvl="0">
       <w:startOverride w:val="5"/>
     </w:lvlOverride>
@@ -5150,55 +5300,64 @@
     </w:lvlOverride>
   </w:num>
   <w:num w:numId="17" w16cid:durableId="625817842">
-    <w:abstractNumId w:val="6"/>
+    <w:abstractNumId w:val="7"/>
   </w:num>
   <w:num w:numId="18" w16cid:durableId="1156997767">
-    <w:abstractNumId w:val="8"/>
+    <w:abstractNumId w:val="9"/>
   </w:num>
   <w:num w:numId="19" w16cid:durableId="261227316">
+    <w:abstractNumId w:val="14"/>
+  </w:num>
+  <w:num w:numId="20" w16cid:durableId="399907289">
+    <w:abstractNumId w:val="11"/>
+  </w:num>
+  <w:num w:numId="21" w16cid:durableId="1555119450">
+    <w:abstractNumId w:val="11"/>
+  </w:num>
+  <w:num w:numId="22" w16cid:durableId="1994211640">
+    <w:abstractNumId w:val="11"/>
+  </w:num>
+  <w:num w:numId="23" w16cid:durableId="1097562578">
+    <w:abstractNumId w:val="11"/>
+  </w:num>
+  <w:num w:numId="24" w16cid:durableId="1799251333">
+    <w:abstractNumId w:val="11"/>
+  </w:num>
+  <w:num w:numId="25" w16cid:durableId="1461145252">
+    <w:abstractNumId w:val="11"/>
+  </w:num>
+  <w:num w:numId="26" w16cid:durableId="155728053">
+    <w:abstractNumId w:val="11"/>
+  </w:num>
+  <w:num w:numId="27" w16cid:durableId="1242907777">
+    <w:abstractNumId w:val="11"/>
+  </w:num>
+  <w:num w:numId="28" w16cid:durableId="1455177033">
+    <w:abstractNumId w:val="11"/>
+  </w:num>
+  <w:num w:numId="29" w16cid:durableId="537862930">
+    <w:abstractNumId w:val="11"/>
+  </w:num>
+  <w:num w:numId="30" w16cid:durableId="197358285">
+    <w:abstractNumId w:val="11"/>
+  </w:num>
+  <w:num w:numId="31" w16cid:durableId="1418404959">
     <w:abstractNumId w:val="12"/>
   </w:num>
-  <w:num w:numId="20" w16cid:durableId="399907289">
-    <w:abstractNumId w:val="10"/>
+  <w:num w:numId="32" w16cid:durableId="1407533854">
+    <w:abstractNumId w:val="4"/>
   </w:num>
-  <w:num w:numId="21" w16cid:durableId="1555119450">
-    <w:abstractNumId w:val="10"/>
-  </w:num>
-  <w:num w:numId="22" w16cid:durableId="1994211640">
-    <w:abstractNumId w:val="10"/>
-  </w:num>
-  <w:num w:numId="23" w16cid:durableId="1097562578">
-    <w:abstractNumId w:val="10"/>
-  </w:num>
-  <w:num w:numId="24" w16cid:durableId="1799251333">
-    <w:abstractNumId w:val="10"/>
-  </w:num>
-  <w:num w:numId="25" w16cid:durableId="1461145252">
-    <w:abstractNumId w:val="10"/>
-  </w:num>
-  <w:num w:numId="26" w16cid:durableId="155728053">
-    <w:abstractNumId w:val="10"/>
-  </w:num>
-  <w:num w:numId="27" w16cid:durableId="1242907777">
-    <w:abstractNumId w:val="10"/>
-  </w:num>
-  <w:num w:numId="28" w16cid:durableId="1455177033">
-    <w:abstractNumId w:val="10"/>
-  </w:num>
-  <w:num w:numId="29" w16cid:durableId="537862930">
-    <w:abstractNumId w:val="10"/>
-  </w:num>
-  <w:num w:numId="30" w16cid:durableId="197358285">
-    <w:abstractNumId w:val="10"/>
-  </w:num>
-  <w:num w:numId="31" w16cid:durableId="1418404959">
+  <w:num w:numId="33" w16cid:durableId="1233345080">
     <w:abstractNumId w:val="11"/>
   </w:num>
-  <w:num w:numId="32" w16cid:durableId="1407533854">
+  <w:num w:numId="34" w16cid:durableId="2030134382">
     <w:abstractNumId w:val="3"/>
   </w:num>
-  <w:num w:numId="33" w16cid:durableId="1233345080">
-    <w:abstractNumId w:val="10"/>
+  <w:num w:numId="35" w16cid:durableId="1681002863">
+    <w:abstractNumId w:val="13"/>
+  </w:num>
+  <w:num w:numId="36" w16cid:durableId="761680394">
+    <w:abstractNumId w:val="11"/>
   </w:num>
 </w:numbering>
 </file>
@@ -6545,6 +6704,7 @@
     <w:rsid w:val="00514904"/>
     <w:rsid w:val="00520B4F"/>
     <w:rsid w:val="00577F94"/>
+    <w:rsid w:val="005C5BBD"/>
     <w:rsid w:val="005D1E8C"/>
     <w:rsid w:val="005E471A"/>
     <w:rsid w:val="00622BDC"/>
@@ -6563,6 +6723,7 @@
     <w:rsid w:val="00842E7B"/>
     <w:rsid w:val="008826BF"/>
     <w:rsid w:val="00893F14"/>
+    <w:rsid w:val="00907DB4"/>
     <w:rsid w:val="00940C2A"/>
     <w:rsid w:val="009870B2"/>
     <w:rsid w:val="009C6618"/>
@@ -7267,21 +7428,15 @@
 </file>
 
 <file path=customXml/item2.xml><?xml version="1.0" encoding="utf-8"?>
-<p:properties xmlns:p="http://schemas.microsoft.com/office/2006/metadata/properties" xmlns:xsi="http://www.w3.org/2001/XMLSchema-instance" xmlns:pc="http://schemas.microsoft.com/office/infopath/2007/PartnerControls">
-  <documentManagement>
-    <lcf76f155ced4ddcb4097134ff3c332f xmlns="3cbef32c-fe83-4683-9c32-eda6bcb10c3e">
-      <Terms xmlns="http://schemas.microsoft.com/office/infopath/2007/PartnerControls"/>
-    </lcf76f155ced4ddcb4097134ff3c332f>
-    <TaxCatchAll xmlns="bf8531da-6d6c-454d-bc85-dcd06c839598" xsi:nil="true"/>
-  </documentManagement>
-</p:properties>
+<?mso-contentType ?>
+<FormTemplates xmlns="http://schemas.microsoft.com/sharepoint/v3/contenttype/forms">
+  <Display>DocumentLibraryForm</Display>
+  <Edit>DocumentLibraryForm</Edit>
+  <New>DocumentLibraryForm</New>
+</FormTemplates>
 </file>
 
 <file path=customXml/item3.xml><?xml version="1.0" encoding="utf-8"?>
-<b:Sources xmlns:b="http://schemas.openxmlformats.org/officeDocument/2006/bibliography" xmlns="http://schemas.openxmlformats.org/officeDocument/2006/bibliography" SelectedStyle="\APASixthEditionOfficeOnline.xsl" StyleName="APA" Version="6"/>
-</file>
-
-<file path=customXml/item4.xml><?xml version="1.0" encoding="utf-8"?>
 <ct:contentTypeSchema xmlns:ct="http://schemas.microsoft.com/office/2006/metadata/contentType" xmlns:ma="http://schemas.microsoft.com/office/2006/metadata/properties/metaAttributes" ct:_="" ma:_="" ma:contentTypeName="Documento" ma:contentTypeID="0x010100FA5CEF9D59FE3E4ABA38AA2C0635A10B" ma:contentTypeVersion="12" ma:contentTypeDescription="Crie um novo documento." ma:contentTypeScope="" ma:versionID="c3ec8e21dcd8dfa8f204f6443314fb73">
   <xsd:schema xmlns:xsd="http://www.w3.org/2001/XMLSchema" xmlns:xs="http://www.w3.org/2001/XMLSchema" xmlns:p="http://schemas.microsoft.com/office/2006/metadata/properties" xmlns:ns2="3cbef32c-fe83-4683-9c32-eda6bcb10c3e" xmlns:ns3="bf8531da-6d6c-454d-bc85-dcd06c839598" targetNamespace="http://schemas.microsoft.com/office/2006/metadata/properties" ma:root="true" ma:fieldsID="4b8c20fdb08087b2469bb1acbc60a8a9" ns2:_="" ns3:_="">
     <xsd:import namespace="3cbef32c-fe83-4683-9c32-eda6bcb10c3e"/>
@@ -7482,13 +7637,19 @@
 </ct:contentTypeSchema>
 </file>
 
+<file path=customXml/item4.xml><?xml version="1.0" encoding="utf-8"?>
+<b:Sources xmlns:b="http://schemas.openxmlformats.org/officeDocument/2006/bibliography" xmlns="http://schemas.openxmlformats.org/officeDocument/2006/bibliography" SelectedStyle="\APASixthEditionOfficeOnline.xsl" StyleName="APA" Version="6"/>
+</file>
+
 <file path=customXml/item5.xml><?xml version="1.0" encoding="utf-8"?>
-<?mso-contentType ?>
-<FormTemplates xmlns="http://schemas.microsoft.com/sharepoint/v3/contenttype/forms">
-  <Display>DocumentLibraryForm</Display>
-  <Edit>DocumentLibraryForm</Edit>
-  <New>DocumentLibraryForm</New>
-</FormTemplates>
+<p:properties xmlns:p="http://schemas.microsoft.com/office/2006/metadata/properties" xmlns:xsi="http://www.w3.org/2001/XMLSchema-instance" xmlns:pc="http://schemas.microsoft.com/office/infopath/2007/PartnerControls">
+  <documentManagement>
+    <lcf76f155ced4ddcb4097134ff3c332f xmlns="3cbef32c-fe83-4683-9c32-eda6bcb10c3e">
+      <Terms xmlns="http://schemas.microsoft.com/office/infopath/2007/PartnerControls"/>
+    </lcf76f155ced4ddcb4097134ff3c332f>
+    <TaxCatchAll xmlns="bf8531da-6d6c-454d-bc85-dcd06c839598" xsi:nil="true"/>
+  </documentManagement>
+</p:properties>
 </file>
 
 <file path=customXml/itemProps1.xml><?xml version="1.0" encoding="utf-8"?>
@@ -7500,25 +7661,14 @@
 </file>
 
 <file path=customXml/itemProps2.xml><?xml version="1.0" encoding="utf-8"?>
-<ds:datastoreItem xmlns:ds="http://schemas.openxmlformats.org/officeDocument/2006/customXml" ds:itemID="{9867EA1C-7981-4B81-A2C7-25BAC4832E1B}">
+<ds:datastoreItem xmlns:ds="http://schemas.openxmlformats.org/officeDocument/2006/customXml" ds:itemID="{551404A3-CAF3-4D21-AFF4-E467D51FA121}">
   <ds:schemaRefs>
-    <ds:schemaRef ds:uri="http://schemas.microsoft.com/office/2006/metadata/properties"/>
-    <ds:schemaRef ds:uri="http://schemas.microsoft.com/office/infopath/2007/PartnerControls"/>
-    <ds:schemaRef ds:uri="3cbef32c-fe83-4683-9c32-eda6bcb10c3e"/>
-    <ds:schemaRef ds:uri="bf8531da-6d6c-454d-bc85-dcd06c839598"/>
+    <ds:schemaRef ds:uri="http://schemas.microsoft.com/sharepoint/v3/contenttype/forms"/>
   </ds:schemaRefs>
 </ds:datastoreItem>
 </file>
 
 <file path=customXml/itemProps3.xml><?xml version="1.0" encoding="utf-8"?>
-<ds:datastoreItem xmlns:ds="http://schemas.openxmlformats.org/officeDocument/2006/customXml" ds:itemID="{69A4ADA5-B71C-44A0-964E-86CC7404FE4A}">
-  <ds:schemaRefs>
-    <ds:schemaRef ds:uri="http://schemas.openxmlformats.org/officeDocument/2006/bibliography"/>
-  </ds:schemaRefs>
-</ds:datastoreItem>
-</file>
-
-<file path=customXml/itemProps4.xml><?xml version="1.0" encoding="utf-8"?>
 <ds:datastoreItem xmlns:ds="http://schemas.openxmlformats.org/officeDocument/2006/customXml" ds:itemID="{D23547AD-936A-444F-9985-D75F11A7BD43}">
   <ds:schemaRefs>
     <ds:schemaRef ds:uri="http://schemas.microsoft.com/office/2006/metadata/contentType"/>
@@ -7537,10 +7687,21 @@
 </ds:datastoreItem>
 </file>
 
+<file path=customXml/itemProps4.xml><?xml version="1.0" encoding="utf-8"?>
+<ds:datastoreItem xmlns:ds="http://schemas.openxmlformats.org/officeDocument/2006/customXml" ds:itemID="{69A4ADA5-B71C-44A0-964E-86CC7404FE4A}">
+  <ds:schemaRefs>
+    <ds:schemaRef ds:uri="http://schemas.openxmlformats.org/officeDocument/2006/bibliography"/>
+  </ds:schemaRefs>
+</ds:datastoreItem>
+</file>
+
 <file path=customXml/itemProps5.xml><?xml version="1.0" encoding="utf-8"?>
-<ds:datastoreItem xmlns:ds="http://schemas.openxmlformats.org/officeDocument/2006/customXml" ds:itemID="{551404A3-CAF3-4D21-AFF4-E467D51FA121}">
+<ds:datastoreItem xmlns:ds="http://schemas.openxmlformats.org/officeDocument/2006/customXml" ds:itemID="{9867EA1C-7981-4B81-A2C7-25BAC4832E1B}">
   <ds:schemaRefs>
-    <ds:schemaRef ds:uri="http://schemas.microsoft.com/sharepoint/v3/contenttype/forms"/>
+    <ds:schemaRef ds:uri="http://schemas.microsoft.com/office/2006/metadata/properties"/>
+    <ds:schemaRef ds:uri="http://schemas.microsoft.com/office/infopath/2007/PartnerControls"/>
+    <ds:schemaRef ds:uri="3cbef32c-fe83-4683-9c32-eda6bcb10c3e"/>
+    <ds:schemaRef ds:uri="bf8531da-6d6c-454d-bc85-dcd06c839598"/>
   </ds:schemaRefs>
 </ds:datastoreItem>
 </file>
</xml_diff>

<commit_message>
refactor: melhorar a lógica de geração de documentos e otimizar a estrutura de resposta
</commit_message>
<xml_diff>
--- a/template.docx
+++ b/template.docx
@@ -2718,7 +2718,10 @@
     </w:p>
     <w:p>
       <w:pPr>
-        <w:pStyle w:val="Ttulo2"/>
+        <w:jc w:val="left"/>
+        <w:rPr>
+          <w:u w:val="single"/>
+        </w:rPr>
       </w:pPr>
       <w:proofErr w:type="gramStart"/>
       <w:r>
@@ -2750,7 +2753,15 @@
         <w:jc w:val="left"/>
       </w:pPr>
       <w:r>
-        <w:t>{% for item in etapa.itens %}</w:t>
+        <w:t xml:space="preserve">{% for item in </w:t>
+      </w:r>
+      <w:proofErr w:type="gramStart"/>
+      <w:r>
+        <w:t>etapa.itens</w:t>
+      </w:r>
+      <w:proofErr w:type="gramEnd"/>
+      <w:r>
+        <w:t xml:space="preserve"> %}</w:t>
       </w:r>
     </w:p>
     <w:p>
@@ -6703,6 +6714,7 @@
     <w:rsid w:val="004F763B"/>
     <w:rsid w:val="00514904"/>
     <w:rsid w:val="00520B4F"/>
+    <w:rsid w:val="00535A46"/>
     <w:rsid w:val="00577F94"/>
     <w:rsid w:val="005C5BBD"/>
     <w:rsid w:val="005D1E8C"/>
@@ -7428,15 +7440,21 @@
 </file>
 
 <file path=customXml/item2.xml><?xml version="1.0" encoding="utf-8"?>
-<?mso-contentType ?>
-<FormTemplates xmlns="http://schemas.microsoft.com/sharepoint/v3/contenttype/forms">
-  <Display>DocumentLibraryForm</Display>
-  <Edit>DocumentLibraryForm</Edit>
-  <New>DocumentLibraryForm</New>
-</FormTemplates>
+<p:properties xmlns:p="http://schemas.microsoft.com/office/2006/metadata/properties" xmlns:xsi="http://www.w3.org/2001/XMLSchema-instance" xmlns:pc="http://schemas.microsoft.com/office/infopath/2007/PartnerControls">
+  <documentManagement>
+    <lcf76f155ced4ddcb4097134ff3c332f xmlns="3cbef32c-fe83-4683-9c32-eda6bcb10c3e">
+      <Terms xmlns="http://schemas.microsoft.com/office/infopath/2007/PartnerControls"/>
+    </lcf76f155ced4ddcb4097134ff3c332f>
+    <TaxCatchAll xmlns="bf8531da-6d6c-454d-bc85-dcd06c839598" xsi:nil="true"/>
+  </documentManagement>
+</p:properties>
 </file>
 
 <file path=customXml/item3.xml><?xml version="1.0" encoding="utf-8"?>
+<b:Sources xmlns:b="http://schemas.openxmlformats.org/officeDocument/2006/bibliography" xmlns="http://schemas.openxmlformats.org/officeDocument/2006/bibliography" SelectedStyle="\APASixthEditionOfficeOnline.xsl" StyleName="APA" Version="6"/>
+</file>
+
+<file path=customXml/item4.xml><?xml version="1.0" encoding="utf-8"?>
 <ct:contentTypeSchema xmlns:ct="http://schemas.microsoft.com/office/2006/metadata/contentType" xmlns:ma="http://schemas.microsoft.com/office/2006/metadata/properties/metaAttributes" ct:_="" ma:_="" ma:contentTypeName="Documento" ma:contentTypeID="0x010100FA5CEF9D59FE3E4ABA38AA2C0635A10B" ma:contentTypeVersion="12" ma:contentTypeDescription="Crie um novo documento." ma:contentTypeScope="" ma:versionID="c3ec8e21dcd8dfa8f204f6443314fb73">
   <xsd:schema xmlns:xsd="http://www.w3.org/2001/XMLSchema" xmlns:xs="http://www.w3.org/2001/XMLSchema" xmlns:p="http://schemas.microsoft.com/office/2006/metadata/properties" xmlns:ns2="3cbef32c-fe83-4683-9c32-eda6bcb10c3e" xmlns:ns3="bf8531da-6d6c-454d-bc85-dcd06c839598" targetNamespace="http://schemas.microsoft.com/office/2006/metadata/properties" ma:root="true" ma:fieldsID="4b8c20fdb08087b2469bb1acbc60a8a9" ns2:_="" ns3:_="">
     <xsd:import namespace="3cbef32c-fe83-4683-9c32-eda6bcb10c3e"/>
@@ -7637,19 +7655,13 @@
 </ct:contentTypeSchema>
 </file>
 
-<file path=customXml/item4.xml><?xml version="1.0" encoding="utf-8"?>
-<b:Sources xmlns:b="http://schemas.openxmlformats.org/officeDocument/2006/bibliography" xmlns="http://schemas.openxmlformats.org/officeDocument/2006/bibliography" SelectedStyle="\APASixthEditionOfficeOnline.xsl" StyleName="APA" Version="6"/>
-</file>
-
 <file path=customXml/item5.xml><?xml version="1.0" encoding="utf-8"?>
-<p:properties xmlns:p="http://schemas.microsoft.com/office/2006/metadata/properties" xmlns:xsi="http://www.w3.org/2001/XMLSchema-instance" xmlns:pc="http://schemas.microsoft.com/office/infopath/2007/PartnerControls">
-  <documentManagement>
-    <lcf76f155ced4ddcb4097134ff3c332f xmlns="3cbef32c-fe83-4683-9c32-eda6bcb10c3e">
-      <Terms xmlns="http://schemas.microsoft.com/office/infopath/2007/PartnerControls"/>
-    </lcf76f155ced4ddcb4097134ff3c332f>
-    <TaxCatchAll xmlns="bf8531da-6d6c-454d-bc85-dcd06c839598" xsi:nil="true"/>
-  </documentManagement>
-</p:properties>
+<?mso-contentType ?>
+<FormTemplates xmlns="http://schemas.microsoft.com/sharepoint/v3/contenttype/forms">
+  <Display>DocumentLibraryForm</Display>
+  <Edit>DocumentLibraryForm</Edit>
+  <New>DocumentLibraryForm</New>
+</FormTemplates>
 </file>
 
 <file path=customXml/itemProps1.xml><?xml version="1.0" encoding="utf-8"?>
@@ -7661,14 +7673,25 @@
 </file>
 
 <file path=customXml/itemProps2.xml><?xml version="1.0" encoding="utf-8"?>
-<ds:datastoreItem xmlns:ds="http://schemas.openxmlformats.org/officeDocument/2006/customXml" ds:itemID="{551404A3-CAF3-4D21-AFF4-E467D51FA121}">
+<ds:datastoreItem xmlns:ds="http://schemas.openxmlformats.org/officeDocument/2006/customXml" ds:itemID="{9867EA1C-7981-4B81-A2C7-25BAC4832E1B}">
   <ds:schemaRefs>
-    <ds:schemaRef ds:uri="http://schemas.microsoft.com/sharepoint/v3/contenttype/forms"/>
+    <ds:schemaRef ds:uri="http://schemas.microsoft.com/office/2006/metadata/properties"/>
+    <ds:schemaRef ds:uri="http://schemas.microsoft.com/office/infopath/2007/PartnerControls"/>
+    <ds:schemaRef ds:uri="3cbef32c-fe83-4683-9c32-eda6bcb10c3e"/>
+    <ds:schemaRef ds:uri="bf8531da-6d6c-454d-bc85-dcd06c839598"/>
   </ds:schemaRefs>
 </ds:datastoreItem>
 </file>
 
 <file path=customXml/itemProps3.xml><?xml version="1.0" encoding="utf-8"?>
+<ds:datastoreItem xmlns:ds="http://schemas.openxmlformats.org/officeDocument/2006/customXml" ds:itemID="{69A4ADA5-B71C-44A0-964E-86CC7404FE4A}">
+  <ds:schemaRefs>
+    <ds:schemaRef ds:uri="http://schemas.openxmlformats.org/officeDocument/2006/bibliography"/>
+  </ds:schemaRefs>
+</ds:datastoreItem>
+</file>
+
+<file path=customXml/itemProps4.xml><?xml version="1.0" encoding="utf-8"?>
 <ds:datastoreItem xmlns:ds="http://schemas.openxmlformats.org/officeDocument/2006/customXml" ds:itemID="{D23547AD-936A-444F-9985-D75F11A7BD43}">
   <ds:schemaRefs>
     <ds:schemaRef ds:uri="http://schemas.microsoft.com/office/2006/metadata/contentType"/>
@@ -7687,21 +7710,10 @@
 </ds:datastoreItem>
 </file>
 
-<file path=customXml/itemProps4.xml><?xml version="1.0" encoding="utf-8"?>
-<ds:datastoreItem xmlns:ds="http://schemas.openxmlformats.org/officeDocument/2006/customXml" ds:itemID="{69A4ADA5-B71C-44A0-964E-86CC7404FE4A}">
+<file path=customXml/itemProps5.xml><?xml version="1.0" encoding="utf-8"?>
+<ds:datastoreItem xmlns:ds="http://schemas.openxmlformats.org/officeDocument/2006/customXml" ds:itemID="{551404A3-CAF3-4D21-AFF4-E467D51FA121}">
   <ds:schemaRefs>
-    <ds:schemaRef ds:uri="http://schemas.openxmlformats.org/officeDocument/2006/bibliography"/>
-  </ds:schemaRefs>
-</ds:datastoreItem>
-</file>
-
-<file path=customXml/itemProps5.xml><?xml version="1.0" encoding="utf-8"?>
-<ds:datastoreItem xmlns:ds="http://schemas.openxmlformats.org/officeDocument/2006/customXml" ds:itemID="{9867EA1C-7981-4B81-A2C7-25BAC4832E1B}">
-  <ds:schemaRefs>
-    <ds:schemaRef ds:uri="http://schemas.microsoft.com/office/2006/metadata/properties"/>
-    <ds:schemaRef ds:uri="http://schemas.microsoft.com/office/infopath/2007/PartnerControls"/>
-    <ds:schemaRef ds:uri="3cbef32c-fe83-4683-9c32-eda6bcb10c3e"/>
-    <ds:schemaRef ds:uri="bf8531da-6d6c-454d-bc85-dcd06c839598"/>
+    <ds:schemaRef ds:uri="http://schemas.microsoft.com/sharepoint/v3/contenttype/forms"/>
   </ds:schemaRefs>
 </ds:datastoreItem>
 </file>
</xml_diff>

<commit_message>
refactor: corrigir formatação do sumário no template de documento
</commit_message>
<xml_diff>
--- a/template.docx
+++ b/template.docx
@@ -562,7 +562,7 @@
             </w:rPr>
             <w:fldChar w:fldCharType="separate"/>
           </w:r>
-          <w:hyperlink w:anchor="_Toc208420811" w:history="1">
+          <w:hyperlink w:anchor="_Toc208431907" w:history="1">
             <w:r>
               <w:rPr>
                 <w:rStyle w:val="Hyperlink"/>
@@ -610,7 +610,7 @@
                 <w:noProof/>
                 <w:webHidden/>
               </w:rPr>
-              <w:instrText xml:space="preserve"> PAGEREF _Toc208420811 \h </w:instrText>
+              <w:instrText xml:space="preserve"> PAGEREF _Toc208431907 \h </w:instrText>
             </w:r>
             <w:r>
               <w:rPr>
@@ -659,7 +659,7 @@
               <w14:ligatures w14:val="standardContextual"/>
             </w:rPr>
           </w:pPr>
-          <w:hyperlink w:anchor="_Toc208420812" w:history="1">
+          <w:hyperlink w:anchor="_Toc208431908" w:history="1">
             <w:r>
               <w:rPr>
                 <w:rStyle w:val="Hyperlink"/>
@@ -706,7 +706,7 @@
                 <w:noProof/>
                 <w:webHidden/>
               </w:rPr>
-              <w:instrText xml:space="preserve"> PAGEREF _Toc208420812 \h </w:instrText>
+              <w:instrText xml:space="preserve"> PAGEREF _Toc208431908 \h </w:instrText>
             </w:r>
             <w:r>
               <w:rPr>
@@ -755,7 +755,7 @@
               <w14:ligatures w14:val="standardContextual"/>
             </w:rPr>
           </w:pPr>
-          <w:hyperlink w:anchor="_Toc208420813" w:history="1">
+          <w:hyperlink w:anchor="_Toc208431909" w:history="1">
             <w:r>
               <w:rPr>
                 <w:rStyle w:val="Hyperlink"/>
@@ -802,7 +802,7 @@
                 <w:noProof/>
                 <w:webHidden/>
               </w:rPr>
-              <w:instrText xml:space="preserve"> PAGEREF _Toc208420813 \h </w:instrText>
+              <w:instrText xml:space="preserve"> PAGEREF _Toc208431909 \h </w:instrText>
             </w:r>
             <w:r>
               <w:rPr>
@@ -851,7 +851,7 @@
               <w14:ligatures w14:val="standardContextual"/>
             </w:rPr>
           </w:pPr>
-          <w:hyperlink w:anchor="_Toc208420814" w:history="1">
+          <w:hyperlink w:anchor="_Toc208431910" w:history="1">
             <w:r>
               <w:rPr>
                 <w:rStyle w:val="Hyperlink"/>
@@ -898,7 +898,7 @@
                 <w:noProof/>
                 <w:webHidden/>
               </w:rPr>
-              <w:instrText xml:space="preserve"> PAGEREF _Toc208420814 \h </w:instrText>
+              <w:instrText xml:space="preserve"> PAGEREF _Toc208431910 \h </w:instrText>
             </w:r>
             <w:r>
               <w:rPr>
@@ -948,7 +948,7 @@
               <w14:ligatures w14:val="standardContextual"/>
             </w:rPr>
           </w:pPr>
-          <w:hyperlink w:anchor="_Toc208420815" w:history="1">
+          <w:hyperlink w:anchor="_Toc208431911" w:history="1">
             <w:r>
               <w:rPr>
                 <w:rStyle w:val="Hyperlink"/>
@@ -975,7 +975,7 @@
                 <w:rStyle w:val="Hyperlink"/>
                 <w:noProof/>
               </w:rPr>
-              <w:t>Somos Agility, transformamos tecnologia em negócio.</w:t>
+              <w:t>Somos Agility, transformamos tecnologia em negócio</w:t>
             </w:r>
             <w:r>
               <w:rPr>
@@ -996,7 +996,7 @@
                 <w:noProof/>
                 <w:webHidden/>
               </w:rPr>
-              <w:instrText xml:space="preserve"> PAGEREF _Toc208420815 \h </w:instrText>
+              <w:instrText xml:space="preserve"> PAGEREF _Toc208431911 \h </w:instrText>
             </w:r>
             <w:r>
               <w:rPr>
@@ -1046,7 +1046,7 @@
               <w14:ligatures w14:val="standardContextual"/>
             </w:rPr>
           </w:pPr>
-          <w:hyperlink w:anchor="_Toc208420816" w:history="1">
+          <w:hyperlink w:anchor="_Toc208431912" w:history="1">
             <w:r>
               <w:rPr>
                 <w:rStyle w:val="Hyperlink"/>
@@ -1094,7 +1094,7 @@
                 <w:noProof/>
                 <w:webHidden/>
               </w:rPr>
-              <w:instrText xml:space="preserve"> PAGEREF _Toc208420816 \h </w:instrText>
+              <w:instrText xml:space="preserve"> PAGEREF _Toc208431912 \h </w:instrText>
             </w:r>
             <w:r>
               <w:rPr>
@@ -1144,7 +1144,7 @@
               <w14:ligatures w14:val="standardContextual"/>
             </w:rPr>
           </w:pPr>
-          <w:hyperlink w:anchor="_Toc208420817" w:history="1">
+          <w:hyperlink w:anchor="_Toc208431913" w:history="1">
             <w:r>
               <w:rPr>
                 <w:rStyle w:val="Hyperlink"/>
@@ -1192,7 +1192,7 @@
                 <w:noProof/>
                 <w:webHidden/>
               </w:rPr>
-              <w:instrText xml:space="preserve"> PAGEREF _Toc208420817 \h </w:instrText>
+              <w:instrText xml:space="preserve"> PAGEREF _Toc208431913 \h </w:instrText>
             </w:r>
             <w:r>
               <w:rPr>
@@ -1242,7 +1242,7 @@
               <w14:ligatures w14:val="standardContextual"/>
             </w:rPr>
           </w:pPr>
-          <w:hyperlink w:anchor="_Toc208420818" w:history="1">
+          <w:hyperlink w:anchor="_Toc208431914" w:history="1">
             <w:r>
               <w:rPr>
                 <w:rStyle w:val="Hyperlink"/>
@@ -1290,103 +1290,7 @@
                 <w:noProof/>
                 <w:webHidden/>
               </w:rPr>
-              <w:instrText xml:space="preserve"> PAGEREF _Toc208420818 \h </w:instrText>
-            </w:r>
-            <w:r>
-              <w:rPr>
-                <w:noProof/>
-                <w:webHidden/>
-              </w:rPr>
-            </w:r>
-            <w:r>
-              <w:rPr>
-                <w:noProof/>
-                <w:webHidden/>
-              </w:rPr>
-              <w:fldChar w:fldCharType="separate"/>
-            </w:r>
-            <w:r>
-              <w:rPr>
-                <w:noProof/>
-                <w:webHidden/>
-              </w:rPr>
-              <w:t>5</w:t>
-            </w:r>
-            <w:r>
-              <w:rPr>
-                <w:noProof/>
-                <w:webHidden/>
-              </w:rPr>
-              <w:fldChar w:fldCharType="end"/>
-            </w:r>
-          </w:hyperlink>
-        </w:p>
-        <w:p>
-          <w:pPr>
-            <w:pStyle w:val="Sumrio2"/>
-            <w:tabs>
-              <w:tab w:val="left" w:pos="960"/>
-              <w:tab w:val="right" w:leader="dot" w:pos="9062"/>
-            </w:tabs>
-            <w:rPr>
-              <w:rFonts w:asciiTheme="minorHAnsi" w:eastAsiaTheme="minorEastAsia" w:hAnsiTheme="minorHAnsi"/>
-              <w:noProof/>
-              <w:color w:val="auto"/>
-              <w:kern w:val="2"/>
-              <w:sz w:val="24"/>
-              <w:szCs w:val="24"/>
-              <w:lang w:eastAsia="pt-BR"/>
-              <w14:ligatures w14:val="standardContextual"/>
-            </w:rPr>
-          </w:pPr>
-          <w:hyperlink w:anchor="_Toc208420819" w:history="1">
-            <w:r>
-              <w:rPr>
-                <w:rStyle w:val="Hyperlink"/>
-                <w:noProof/>
-              </w:rPr>
-              <w:t>5.1.</w:t>
-            </w:r>
-            <w:r>
-              <w:rPr>
-                <w:rFonts w:asciiTheme="minorHAnsi" w:eastAsiaTheme="minorEastAsia" w:hAnsiTheme="minorHAnsi"/>
-                <w:noProof/>
-                <w:color w:val="auto"/>
-                <w:kern w:val="2"/>
-                <w:sz w:val="24"/>
-                <w:szCs w:val="24"/>
-                <w:lang w:eastAsia="pt-BR"/>
-                <w14:ligatures w14:val="standardContextual"/>
-              </w:rPr>
-              <w:tab/>
-            </w:r>
-            <w:r>
-              <w:rPr>
-                <w:rStyle w:val="Hyperlink"/>
-                <w:noProof/>
-              </w:rPr>
-              <w:t>{{ etapa.titulo }}</w:t>
-            </w:r>
-            <w:r>
-              <w:rPr>
-                <w:noProof/>
-                <w:webHidden/>
-              </w:rPr>
-              <w:tab/>
-            </w:r>
-            <w:r>
-              <w:rPr>
-                <w:noProof/>
-                <w:webHidden/>
-              </w:rPr>
-              <w:fldChar w:fldCharType="begin"/>
-            </w:r>
-            <w:r>
-              <w:rPr>
-                <w:noProof/>
-                <w:webHidden/>
-              </w:rPr>
-              <w:instrText xml:space="preserve"> PAGEREF _Toc208420819 \h </w:instrText>
+              <w:instrText xml:space="preserve"> PAGEREF _Toc208431914 \h </w:instrText>
             </w:r>
             <w:r>
               <w:rPr>
@@ -1436,7 +1340,7 @@
               <w14:ligatures w14:val="standardContextual"/>
             </w:rPr>
           </w:pPr>
-          <w:hyperlink w:anchor="_Toc208420820" w:history="1">
+          <w:hyperlink w:anchor="_Toc208431915" w:history="1">
             <w:r>
               <w:rPr>
                 <w:rStyle w:val="Hyperlink"/>
@@ -1484,7 +1388,7 @@
                 <w:noProof/>
                 <w:webHidden/>
               </w:rPr>
-              <w:instrText xml:space="preserve"> PAGEREF _Toc208420820 \h </w:instrText>
+              <w:instrText xml:space="preserve"> PAGEREF _Toc208431915 \h </w:instrText>
             </w:r>
             <w:r>
               <w:rPr>
@@ -1534,7 +1438,7 @@
               <w14:ligatures w14:val="standardContextual"/>
             </w:rPr>
           </w:pPr>
-          <w:hyperlink w:anchor="_Toc208420821" w:history="1">
+          <w:hyperlink w:anchor="_Toc208431916" w:history="1">
             <w:r>
               <w:rPr>
                 <w:rStyle w:val="Hyperlink"/>
@@ -1582,7 +1486,7 @@
                 <w:noProof/>
                 <w:webHidden/>
               </w:rPr>
-              <w:instrText xml:space="preserve"> PAGEREF _Toc208420821 \h </w:instrText>
+              <w:instrText xml:space="preserve"> PAGEREF _Toc208431916 \h </w:instrText>
             </w:r>
             <w:r>
               <w:rPr>
@@ -1632,7 +1536,7 @@
               <w14:ligatures w14:val="standardContextual"/>
             </w:rPr>
           </w:pPr>
-          <w:hyperlink w:anchor="_Toc208420822" w:history="1">
+          <w:hyperlink w:anchor="_Toc208431917" w:history="1">
             <w:r>
               <w:rPr>
                 <w:rStyle w:val="Hyperlink"/>
@@ -1680,7 +1584,7 @@
                 <w:noProof/>
                 <w:webHidden/>
               </w:rPr>
-              <w:instrText xml:space="preserve"> PAGEREF _Toc208420822 \h </w:instrText>
+              <w:instrText xml:space="preserve"> PAGEREF _Toc208431917 \h </w:instrText>
             </w:r>
             <w:r>
               <w:rPr>
@@ -1730,7 +1634,7 @@
               <w14:ligatures w14:val="standardContextual"/>
             </w:rPr>
           </w:pPr>
-          <w:hyperlink w:anchor="_Toc208420823" w:history="1">
+          <w:hyperlink w:anchor="_Toc208431918" w:history="1">
             <w:r>
               <w:rPr>
                 <w:rStyle w:val="Hyperlink"/>
@@ -1778,7 +1682,7 @@
                 <w:noProof/>
                 <w:webHidden/>
               </w:rPr>
-              <w:instrText xml:space="preserve"> PAGEREF _Toc208420823 \h </w:instrText>
+              <w:instrText xml:space="preserve"> PAGEREF _Toc208431918 \h </w:instrText>
             </w:r>
             <w:r>
               <w:rPr>
@@ -1828,7 +1732,7 @@
               <w14:ligatures w14:val="standardContextual"/>
             </w:rPr>
           </w:pPr>
-          <w:hyperlink w:anchor="_Toc208420824" w:history="1">
+          <w:hyperlink w:anchor="_Toc208431919" w:history="1">
             <w:r>
               <w:rPr>
                 <w:rStyle w:val="Hyperlink"/>
@@ -1876,7 +1780,7 @@
                 <w:noProof/>
                 <w:webHidden/>
               </w:rPr>
-              <w:instrText xml:space="preserve"> PAGEREF _Toc208420824 \h </w:instrText>
+              <w:instrText xml:space="preserve"> PAGEREF _Toc208431919 \h </w:instrText>
             </w:r>
             <w:r>
               <w:rPr>
@@ -1948,7 +1852,7 @@
           <w:rFonts w:ascii="Muli Light" w:hAnsi="Muli Light"/>
         </w:rPr>
       </w:pPr>
-      <w:bookmarkStart w:id="0" w:name="_Toc208420811"/>
+      <w:bookmarkStart w:id="0" w:name="_Toc208431907"/>
       <w:r>
         <w:rPr>
           <w:rFonts w:ascii="Muli Light" w:hAnsi="Muli Light"/>
@@ -1975,7 +1879,7 @@
         <w:pStyle w:val="Ttulo2"/>
         <w:ind w:left="1134" w:hanging="774"/>
       </w:pPr>
-      <w:bookmarkStart w:id="1" w:name="_Toc208420812"/>
+      <w:bookmarkStart w:id="1" w:name="_Toc208431908"/>
       <w:r>
         <w:t xml:space="preserve">Direitos </w:t>
       </w:r>
@@ -2094,7 +1998,7 @@
         <w:pStyle w:val="Ttulo2"/>
         <w:ind w:left="1134" w:hanging="774"/>
       </w:pPr>
-      <w:bookmarkStart w:id="2" w:name="_Toc208420813"/>
+      <w:bookmarkStart w:id="2" w:name="_Toc208431909"/>
       <w:r>
         <w:t xml:space="preserve">Marcas </w:t>
       </w:r>
@@ -2169,7 +2073,7 @@
         <w:pStyle w:val="Ttulo2"/>
         <w:ind w:left="1134" w:hanging="774"/>
       </w:pPr>
-      <w:bookmarkStart w:id="3" w:name="_Toc208420814"/>
+      <w:bookmarkStart w:id="3" w:name="_Toc208431910"/>
       <w:r>
         <w:t>Confidencialidade</w:t>
       </w:r>
@@ -2436,7 +2340,7 @@
           <w:b w:val="0"/>
         </w:rPr>
       </w:pPr>
-      <w:bookmarkStart w:id="4" w:name="_Toc208420815"/>
+      <w:bookmarkStart w:id="4" w:name="_Toc208431911"/>
       <w:r>
         <w:rPr>
           <w:rFonts w:ascii="Muli Light" w:hAnsi="Muli Light"/>
@@ -2603,7 +2507,7 @@
         <w:pStyle w:val="Ttulo1"/>
         <w:jc w:val="left"/>
       </w:pPr>
-      <w:bookmarkStart w:id="5" w:name="_Toc208420816"/>
+      <w:bookmarkStart w:id="5" w:name="_Toc208431912"/>
       <w:r>
         <w:rPr>
           <w:rFonts w:ascii="Muli Light" w:hAnsi="Muli Light"/>
@@ -2646,7 +2550,7 @@
           <w:rFonts w:ascii="Muli Light" w:hAnsi="Muli Light"/>
         </w:rPr>
       </w:pPr>
-      <w:bookmarkStart w:id="6" w:name="_Toc208420817"/>
+      <w:bookmarkStart w:id="6" w:name="_Toc208431913"/>
       <w:r>
         <w:rPr>
           <w:rFonts w:ascii="Muli Light" w:hAnsi="Muli Light"/>
@@ -2685,7 +2589,7 @@
           <w:rFonts w:ascii="Muli Light" w:hAnsi="Muli Light"/>
         </w:rPr>
       </w:pPr>
-      <w:bookmarkStart w:id="7" w:name="_Toc208420818"/>
+      <w:bookmarkStart w:id="7" w:name="_Toc208431914"/>
       <w:r>
         <w:rPr>
           <w:rFonts w:ascii="Muli Light" w:hAnsi="Muli Light"/>
@@ -2817,7 +2721,7 @@
           <w:rFonts w:ascii="Muli Light" w:hAnsi="Muli Light"/>
         </w:rPr>
       </w:pPr>
-      <w:bookmarkStart w:id="8" w:name="_Toc208420820"/>
+      <w:bookmarkStart w:id="8" w:name="_Toc208431915"/>
       <w:r>
         <w:rPr>
           <w:rFonts w:ascii="Muli Light" w:hAnsi="Muli Light"/>
@@ -2856,7 +2760,7 @@
           <w:rFonts w:ascii="Muli Light" w:hAnsi="Muli Light"/>
         </w:rPr>
       </w:pPr>
-      <w:bookmarkStart w:id="9" w:name="_Toc208420821"/>
+      <w:bookmarkStart w:id="9" w:name="_Toc208431916"/>
       <w:r>
         <w:rPr>
           <w:rFonts w:ascii="Muli Light" w:hAnsi="Muli Light"/>
@@ -2895,7 +2799,7 @@
           <w:rFonts w:ascii="Muli Light" w:hAnsi="Muli Light"/>
         </w:rPr>
       </w:pPr>
-      <w:bookmarkStart w:id="10" w:name="_Toc208420822"/>
+      <w:bookmarkStart w:id="10" w:name="_Toc208431917"/>
       <w:r>
         <w:rPr>
           <w:rFonts w:ascii="Muli Light" w:hAnsi="Muli Light"/>
@@ -3067,7 +2971,7 @@
           <w:rFonts w:ascii="Muli Light" w:hAnsi="Muli Light"/>
         </w:rPr>
       </w:pPr>
-      <w:bookmarkStart w:id="11" w:name="_Toc208420823"/>
+      <w:bookmarkStart w:id="11" w:name="_Toc208431918"/>
       <w:r>
         <w:rPr>
           <w:rFonts w:ascii="Muli Light" w:hAnsi="Muli Light"/>
@@ -3112,7 +3016,7 @@
           <w:rFonts w:ascii="Muli Light" w:hAnsi="Muli Light"/>
         </w:rPr>
       </w:pPr>
-      <w:bookmarkStart w:id="12" w:name="_Toc208420824"/>
+      <w:bookmarkStart w:id="12" w:name="_Toc208431919"/>
       <w:r>
         <w:rPr>
           <w:rFonts w:ascii="Muli Light" w:hAnsi="Muli Light"/>
@@ -6733,6 +6637,7 @@
     <w:rsid w:val="00794190"/>
     <w:rsid w:val="007B3607"/>
     <w:rsid w:val="00842E7B"/>
+    <w:rsid w:val="0086482F"/>
     <w:rsid w:val="008826BF"/>
     <w:rsid w:val="00893F14"/>
     <w:rsid w:val="00907DB4"/>
@@ -7440,21 +7345,15 @@
 </file>
 
 <file path=customXml/item2.xml><?xml version="1.0" encoding="utf-8"?>
-<p:properties xmlns:p="http://schemas.microsoft.com/office/2006/metadata/properties" xmlns:xsi="http://www.w3.org/2001/XMLSchema-instance" xmlns:pc="http://schemas.microsoft.com/office/infopath/2007/PartnerControls">
-  <documentManagement>
-    <lcf76f155ced4ddcb4097134ff3c332f xmlns="3cbef32c-fe83-4683-9c32-eda6bcb10c3e">
-      <Terms xmlns="http://schemas.microsoft.com/office/infopath/2007/PartnerControls"/>
-    </lcf76f155ced4ddcb4097134ff3c332f>
-    <TaxCatchAll xmlns="bf8531da-6d6c-454d-bc85-dcd06c839598" xsi:nil="true"/>
-  </documentManagement>
-</p:properties>
+<?mso-contentType ?>
+<FormTemplates xmlns="http://schemas.microsoft.com/sharepoint/v3/contenttype/forms">
+  <Display>DocumentLibraryForm</Display>
+  <Edit>DocumentLibraryForm</Edit>
+  <New>DocumentLibraryForm</New>
+</FormTemplates>
 </file>
 
 <file path=customXml/item3.xml><?xml version="1.0" encoding="utf-8"?>
-<b:Sources xmlns:b="http://schemas.openxmlformats.org/officeDocument/2006/bibliography" xmlns="http://schemas.openxmlformats.org/officeDocument/2006/bibliography" SelectedStyle="\APASixthEditionOfficeOnline.xsl" StyleName="APA" Version="6"/>
-</file>
-
-<file path=customXml/item4.xml><?xml version="1.0" encoding="utf-8"?>
 <ct:contentTypeSchema xmlns:ct="http://schemas.microsoft.com/office/2006/metadata/contentType" xmlns:ma="http://schemas.microsoft.com/office/2006/metadata/properties/metaAttributes" ct:_="" ma:_="" ma:contentTypeName="Documento" ma:contentTypeID="0x010100FA5CEF9D59FE3E4ABA38AA2C0635A10B" ma:contentTypeVersion="12" ma:contentTypeDescription="Crie um novo documento." ma:contentTypeScope="" ma:versionID="c3ec8e21dcd8dfa8f204f6443314fb73">
   <xsd:schema xmlns:xsd="http://www.w3.org/2001/XMLSchema" xmlns:xs="http://www.w3.org/2001/XMLSchema" xmlns:p="http://schemas.microsoft.com/office/2006/metadata/properties" xmlns:ns2="3cbef32c-fe83-4683-9c32-eda6bcb10c3e" xmlns:ns3="bf8531da-6d6c-454d-bc85-dcd06c839598" targetNamespace="http://schemas.microsoft.com/office/2006/metadata/properties" ma:root="true" ma:fieldsID="4b8c20fdb08087b2469bb1acbc60a8a9" ns2:_="" ns3:_="">
     <xsd:import namespace="3cbef32c-fe83-4683-9c32-eda6bcb10c3e"/>
@@ -7655,13 +7554,19 @@
 </ct:contentTypeSchema>
 </file>
 
+<file path=customXml/item4.xml><?xml version="1.0" encoding="utf-8"?>
+<b:Sources xmlns:b="http://schemas.openxmlformats.org/officeDocument/2006/bibliography" xmlns="http://schemas.openxmlformats.org/officeDocument/2006/bibliography" SelectedStyle="\APASixthEditionOfficeOnline.xsl" StyleName="APA" Version="6"/>
+</file>
+
 <file path=customXml/item5.xml><?xml version="1.0" encoding="utf-8"?>
-<?mso-contentType ?>
-<FormTemplates xmlns="http://schemas.microsoft.com/sharepoint/v3/contenttype/forms">
-  <Display>DocumentLibraryForm</Display>
-  <Edit>DocumentLibraryForm</Edit>
-  <New>DocumentLibraryForm</New>
-</FormTemplates>
+<p:properties xmlns:p="http://schemas.microsoft.com/office/2006/metadata/properties" xmlns:xsi="http://www.w3.org/2001/XMLSchema-instance" xmlns:pc="http://schemas.microsoft.com/office/infopath/2007/PartnerControls">
+  <documentManagement>
+    <lcf76f155ced4ddcb4097134ff3c332f xmlns="3cbef32c-fe83-4683-9c32-eda6bcb10c3e">
+      <Terms xmlns="http://schemas.microsoft.com/office/infopath/2007/PartnerControls"/>
+    </lcf76f155ced4ddcb4097134ff3c332f>
+    <TaxCatchAll xmlns="bf8531da-6d6c-454d-bc85-dcd06c839598" xsi:nil="true"/>
+  </documentManagement>
+</p:properties>
 </file>
 
 <file path=customXml/itemProps1.xml><?xml version="1.0" encoding="utf-8"?>
@@ -7673,25 +7578,14 @@
 </file>
 
 <file path=customXml/itemProps2.xml><?xml version="1.0" encoding="utf-8"?>
-<ds:datastoreItem xmlns:ds="http://schemas.openxmlformats.org/officeDocument/2006/customXml" ds:itemID="{9867EA1C-7981-4B81-A2C7-25BAC4832E1B}">
+<ds:datastoreItem xmlns:ds="http://schemas.openxmlformats.org/officeDocument/2006/customXml" ds:itemID="{551404A3-CAF3-4D21-AFF4-E467D51FA121}">
   <ds:schemaRefs>
-    <ds:schemaRef ds:uri="http://schemas.microsoft.com/office/2006/metadata/properties"/>
-    <ds:schemaRef ds:uri="http://schemas.microsoft.com/office/infopath/2007/PartnerControls"/>
-    <ds:schemaRef ds:uri="3cbef32c-fe83-4683-9c32-eda6bcb10c3e"/>
-    <ds:schemaRef ds:uri="bf8531da-6d6c-454d-bc85-dcd06c839598"/>
+    <ds:schemaRef ds:uri="http://schemas.microsoft.com/sharepoint/v3/contenttype/forms"/>
   </ds:schemaRefs>
 </ds:datastoreItem>
 </file>
 
 <file path=customXml/itemProps3.xml><?xml version="1.0" encoding="utf-8"?>
-<ds:datastoreItem xmlns:ds="http://schemas.openxmlformats.org/officeDocument/2006/customXml" ds:itemID="{69A4ADA5-B71C-44A0-964E-86CC7404FE4A}">
-  <ds:schemaRefs>
-    <ds:schemaRef ds:uri="http://schemas.openxmlformats.org/officeDocument/2006/bibliography"/>
-  </ds:schemaRefs>
-</ds:datastoreItem>
-</file>
-
-<file path=customXml/itemProps4.xml><?xml version="1.0" encoding="utf-8"?>
 <ds:datastoreItem xmlns:ds="http://schemas.openxmlformats.org/officeDocument/2006/customXml" ds:itemID="{D23547AD-936A-444F-9985-D75F11A7BD43}">
   <ds:schemaRefs>
     <ds:schemaRef ds:uri="http://schemas.microsoft.com/office/2006/metadata/contentType"/>
@@ -7710,10 +7604,21 @@
 </ds:datastoreItem>
 </file>
 
+<file path=customXml/itemProps4.xml><?xml version="1.0" encoding="utf-8"?>
+<ds:datastoreItem xmlns:ds="http://schemas.openxmlformats.org/officeDocument/2006/customXml" ds:itemID="{69A4ADA5-B71C-44A0-964E-86CC7404FE4A}">
+  <ds:schemaRefs>
+    <ds:schemaRef ds:uri="http://schemas.openxmlformats.org/officeDocument/2006/bibliography"/>
+  </ds:schemaRefs>
+</ds:datastoreItem>
+</file>
+
 <file path=customXml/itemProps5.xml><?xml version="1.0" encoding="utf-8"?>
-<ds:datastoreItem xmlns:ds="http://schemas.openxmlformats.org/officeDocument/2006/customXml" ds:itemID="{551404A3-CAF3-4D21-AFF4-E467D51FA121}">
+<ds:datastoreItem xmlns:ds="http://schemas.openxmlformats.org/officeDocument/2006/customXml" ds:itemID="{9867EA1C-7981-4B81-A2C7-25BAC4832E1B}">
   <ds:schemaRefs>
-    <ds:schemaRef ds:uri="http://schemas.microsoft.com/sharepoint/v3/contenttype/forms"/>
+    <ds:schemaRef ds:uri="http://schemas.microsoft.com/office/2006/metadata/properties"/>
+    <ds:schemaRef ds:uri="http://schemas.microsoft.com/office/infopath/2007/PartnerControls"/>
+    <ds:schemaRef ds:uri="3cbef32c-fe83-4683-9c32-eda6bcb10c3e"/>
+    <ds:schemaRef ds:uri="bf8531da-6d6c-454d-bc85-dcd06c839598"/>
   </ds:schemaRefs>
 </ds:datastoreItem>
 </file>
</xml_diff>